<commit_message>
Update JSON res & docForAPI
</commit_message>
<xml_diff>
--- a/doc/APIdoc.docx
+++ b/doc/APIdoc.docx
@@ -7,20 +7,20 @@
         <w:ind w:left="360"/>
         <w:jc w:val="center"/>
         <w:rPr>
-          <w:rFonts w:ascii="Times New Roman" w:hAnsi="Times New Roman" w:cs="Times New Roman"/>
+          <w:rFonts w:ascii="Segoe UI" w:hAnsi="Segoe UI" w:cs="Segoe UI"/>
           <w:b/>
           <w:bCs/>
-          <w:sz w:val="40"/>
-          <w:szCs w:val="40"/>
-        </w:rPr>
-      </w:pPr>
-      <w:r>
-        <w:rPr>
-          <w:rFonts w:ascii="Times New Roman" w:hAnsi="Times New Roman" w:cs="Times New Roman"/>
+          <w:sz w:val="32"/>
+          <w:szCs w:val="32"/>
+        </w:rPr>
+      </w:pPr>
+      <w:r>
+        <w:rPr>
+          <w:rFonts w:ascii="Segoe UI" w:hAnsi="Segoe UI" w:cs="Segoe UI"/>
           <w:b/>
           <w:bCs/>
-          <w:sz w:val="40"/>
-          <w:szCs w:val="40"/>
+          <w:sz w:val="32"/>
+          <w:szCs w:val="32"/>
         </w:rPr>
         <w:t>DOCUMENT FOR API</w:t>
       </w:r>
@@ -34,22 +34,18 @@
         </w:numPr>
         <w:ind w:left="720" w:hanging="360"/>
         <w:rPr>
-          <w:rFonts w:ascii="Times New Roman" w:hAnsi="Times New Roman" w:cs="Times New Roman"/>
+          <w:rFonts w:ascii="Segoe UI" w:hAnsi="Segoe UI" w:cs="Segoe UI"/>
           <w:b/>
           <w:bCs/>
           <w:color w:val="FF0000"/>
-          <w:sz w:val="28"/>
-          <w:szCs w:val="28"/>
-        </w:rPr>
-      </w:pPr>
-      <w:r>
-        <w:rPr>
-          <w:rFonts w:ascii="Times New Roman" w:hAnsi="Times New Roman" w:cs="Times New Roman"/>
+        </w:rPr>
+      </w:pPr>
+      <w:r>
+        <w:rPr>
+          <w:rFonts w:ascii="Segoe UI" w:hAnsi="Segoe UI" w:cs="Segoe UI"/>
           <w:b/>
           <w:bCs/>
           <w:color w:val="FF0000"/>
-          <w:sz w:val="28"/>
-          <w:szCs w:val="28"/>
         </w:rPr>
         <w:t>API thêm bo mạch vào database</w:t>
       </w:r>
@@ -59,32 +55,24 @@
         <w:pStyle w:val="ListParagraph"/>
         <w:ind w:left="1080"/>
         <w:rPr>
-          <w:rFonts w:ascii="Times New Roman" w:hAnsi="Times New Roman" w:cs="Times New Roman"/>
-          <w:sz w:val="24"/>
-          <w:szCs w:val="24"/>
-        </w:rPr>
-      </w:pPr>
-      <w:r>
-        <w:rPr>
-          <w:rFonts w:ascii="Times New Roman" w:hAnsi="Times New Roman" w:cs="Times New Roman"/>
-          <w:sz w:val="24"/>
-          <w:szCs w:val="24"/>
-        </w:rPr>
-        <w:t>URL: /upload/</w:t>
-      </w:r>
-      <w:r>
-        <w:rPr>
-          <w:rFonts w:ascii="Times New Roman" w:hAnsi="Times New Roman" w:cs="Times New Roman"/>
-          <w:sz w:val="24"/>
-          <w:szCs w:val="24"/>
-        </w:rPr>
-        <w:t>database</w:t>
-      </w:r>
-      <w:r>
-        <w:rPr>
-          <w:rFonts w:ascii="Times New Roman" w:hAnsi="Times New Roman" w:cs="Times New Roman"/>
-          <w:sz w:val="24"/>
-          <w:szCs w:val="24"/>
+          <w:rFonts w:ascii="Segoe UI" w:hAnsi="Segoe UI" w:cs="Segoe UI"/>
+          <w:sz w:val="20"/>
+          <w:szCs w:val="20"/>
+        </w:rPr>
+      </w:pPr>
+      <w:r>
+        <w:rPr>
+          <w:rFonts w:ascii="Segoe UI" w:hAnsi="Segoe UI" w:cs="Segoe UI"/>
+          <w:sz w:val="20"/>
+          <w:szCs w:val="20"/>
+        </w:rPr>
+        <w:t>URL: /upload</w:t>
+      </w:r>
+      <w:r>
+        <w:rPr>
+          <w:rFonts w:ascii="Segoe UI" w:hAnsi="Segoe UI" w:cs="Segoe UI"/>
+          <w:sz w:val="20"/>
+          <w:szCs w:val="20"/>
         </w:rPr>
         <w:tab/>
         <w:t>(POST)</w:t>
@@ -95,16 +83,20 @@
         <w:pStyle w:val="ListParagraph"/>
         <w:ind w:left="1080"/>
         <w:rPr>
-          <w:rFonts w:ascii="Times New Roman" w:hAnsi="Times New Roman" w:cs="Times New Roman"/>
-          <w:sz w:val="24"/>
-          <w:szCs w:val="24"/>
-        </w:rPr>
-      </w:pPr>
-      <w:r>
-        <w:rPr>
-          <w:rFonts w:ascii="Times New Roman" w:hAnsi="Times New Roman" w:cs="Times New Roman"/>
-          <w:sz w:val="24"/>
-          <w:szCs w:val="24"/>
+          <w:rFonts w:ascii="Segoe UI" w:hAnsi="Segoe UI" w:cs="Segoe UI"/>
+          <w:b/>
+          <w:bCs/>
+          <w:sz w:val="20"/>
+          <w:szCs w:val="20"/>
+        </w:rPr>
+      </w:pPr>
+      <w:r>
+        <w:rPr>
+          <w:rFonts w:ascii="Segoe UI" w:hAnsi="Segoe UI" w:cs="Segoe UI"/>
+          <w:b/>
+          <w:bCs/>
+          <w:sz w:val="20"/>
+          <w:szCs w:val="20"/>
         </w:rPr>
         <w:t>Req:</w:t>
       </w:r>
@@ -114,16 +106,16 @@
         <w:pStyle w:val="ListParagraph"/>
         <w:ind w:left="1440"/>
         <w:rPr>
-          <w:rFonts w:ascii="Times New Roman" w:hAnsi="Times New Roman" w:cs="Times New Roman"/>
-          <w:sz w:val="24"/>
-          <w:szCs w:val="24"/>
-        </w:rPr>
-      </w:pPr>
-      <w:r>
-        <w:rPr>
-          <w:rFonts w:ascii="Times New Roman" w:hAnsi="Times New Roman" w:cs="Times New Roman"/>
-          <w:sz w:val="24"/>
-          <w:szCs w:val="24"/>
+          <w:rFonts w:ascii="Segoe UI" w:hAnsi="Segoe UI" w:cs="Segoe UI"/>
+          <w:sz w:val="20"/>
+          <w:szCs w:val="20"/>
+        </w:rPr>
+      </w:pPr>
+      <w:r>
+        <w:rPr>
+          <w:rFonts w:ascii="Segoe UI" w:hAnsi="Segoe UI" w:cs="Segoe UI"/>
+          <w:sz w:val="20"/>
+          <w:szCs w:val="20"/>
         </w:rPr>
         <w:t>{</w:t>
       </w:r>
@@ -133,56 +125,296 @@
         <w:pStyle w:val="ListParagraph"/>
         <w:ind w:left="1440"/>
         <w:rPr>
-          <w:rFonts w:ascii="Times New Roman" w:hAnsi="Times New Roman" w:cs="Times New Roman"/>
-          <w:sz w:val="24"/>
-          <w:szCs w:val="24"/>
-        </w:rPr>
-      </w:pPr>
-      <w:r>
-        <w:rPr>
-          <w:rFonts w:ascii="Times New Roman" w:hAnsi="Times New Roman" w:cs="Times New Roman"/>
-          <w:sz w:val="24"/>
-          <w:szCs w:val="24"/>
-        </w:rPr>
-        <w:tab/>
-        <w:t>“name”: “CP23201”,</w:t>
-      </w:r>
-    </w:p>
-    <w:p>
-      <w:pPr>
-        <w:pStyle w:val="ListParagraph"/>
-        <w:ind w:left="1440"/>
-        <w:rPr>
-          <w:rFonts w:ascii="Times New Roman" w:hAnsi="Times New Roman" w:cs="Times New Roman"/>
-          <w:sz w:val="24"/>
-          <w:szCs w:val="24"/>
-        </w:rPr>
-      </w:pPr>
-      <w:r>
-        <w:rPr>
-          <w:rFonts w:ascii="Times New Roman" w:hAnsi="Times New Roman" w:cs="Times New Roman"/>
-          <w:sz w:val="24"/>
-          <w:szCs w:val="24"/>
-        </w:rPr>
-        <w:tab/>
-        <w:t>“id”: “cx321”,</w:t>
-      </w:r>
-    </w:p>
-    <w:p>
-      <w:pPr>
-        <w:pStyle w:val="ListParagraph"/>
-        <w:ind w:left="1440"/>
-        <w:rPr>
-          <w:rFonts w:ascii="Times New Roman" w:hAnsi="Times New Roman" w:cs="Times New Roman"/>
-          <w:sz w:val="24"/>
-          <w:szCs w:val="24"/>
-        </w:rPr>
-      </w:pPr>
-      <w:r>
-        <w:rPr>
-          <w:rFonts w:ascii="Times New Roman" w:hAnsi="Times New Roman" w:cs="Times New Roman"/>
-          <w:sz w:val="24"/>
-          <w:szCs w:val="24"/>
+          <w:rFonts w:ascii="Segoe UI" w:hAnsi="Segoe UI" w:cs="Segoe UI"/>
+          <w:sz w:val="20"/>
+          <w:szCs w:val="20"/>
+        </w:rPr>
+      </w:pPr>
+      <w:r>
+        <w:rPr>
+          <w:rFonts w:ascii="Segoe UI" w:hAnsi="Segoe UI" w:cs="Segoe UI"/>
+          <w:sz w:val="20"/>
+          <w:szCs w:val="20"/>
+        </w:rPr>
+        <w:tab/>
+      </w:r>
+      <w:r>
+        <w:rPr>
+          <w:rFonts w:ascii="Segoe UI" w:hAnsi="Segoe UI" w:cs="Segoe UI"/>
+          <w:sz w:val="20"/>
+          <w:szCs w:val="20"/>
+        </w:rPr>
+        <w:t>folderN</w:t>
+      </w:r>
+      <w:r>
+        <w:rPr>
+          <w:rFonts w:ascii="Segoe UI" w:hAnsi="Segoe UI" w:cs="Segoe UI"/>
+          <w:sz w:val="20"/>
+          <w:szCs w:val="20"/>
+        </w:rPr>
+        <w:t>ame: “CP23201”,</w:t>
+      </w:r>
+    </w:p>
+    <w:p>
+      <w:pPr>
+        <w:pStyle w:val="ListParagraph"/>
+        <w:ind w:left="1440"/>
+        <w:rPr>
+          <w:rFonts w:ascii="Segoe UI" w:hAnsi="Segoe UI" w:cs="Segoe UI"/>
+          <w:sz w:val="20"/>
+          <w:szCs w:val="20"/>
+        </w:rPr>
+      </w:pPr>
+      <w:r>
+        <w:rPr>
+          <w:rFonts w:ascii="Segoe UI" w:hAnsi="Segoe UI" w:cs="Segoe UI"/>
+          <w:sz w:val="20"/>
+          <w:szCs w:val="20"/>
+        </w:rPr>
+        <w:tab/>
+      </w:r>
+      <w:r>
+        <w:rPr>
+          <w:rFonts w:ascii="Segoe UI" w:hAnsi="Segoe UI" w:cs="Segoe UI"/>
+          <w:sz w:val="20"/>
+          <w:szCs w:val="20"/>
+        </w:rPr>
+        <w:t>folderID</w:t>
+      </w:r>
+      <w:r>
+        <w:rPr>
+          <w:rFonts w:ascii="Segoe UI" w:hAnsi="Segoe UI" w:cs="Segoe UI"/>
+          <w:sz w:val="20"/>
+          <w:szCs w:val="20"/>
+        </w:rPr>
+        <w:t>: “cx321”,</w:t>
+      </w:r>
+    </w:p>
+    <w:p>
+      <w:pPr>
+        <w:pStyle w:val="ListParagraph"/>
+        <w:ind w:left="1440"/>
+        <w:rPr>
+          <w:rFonts w:ascii="Segoe UI" w:hAnsi="Segoe UI" w:cs="Segoe UI"/>
+          <w:sz w:val="20"/>
+          <w:szCs w:val="20"/>
+        </w:rPr>
+      </w:pPr>
+      <w:r>
+        <w:rPr>
+          <w:rFonts w:ascii="Segoe UI" w:hAnsi="Segoe UI" w:cs="Segoe UI"/>
+          <w:sz w:val="20"/>
+          <w:szCs w:val="20"/>
+        </w:rPr>
+        <w:tab/>
+        <w:t>img: [],</w:t>
+      </w:r>
+    </w:p>
+    <w:p>
+      <w:pPr>
+        <w:pStyle w:val="ListParagraph"/>
+        <w:ind w:left="1440"/>
+        <w:rPr>
+          <w:rFonts w:ascii="Segoe UI" w:hAnsi="Segoe UI" w:cs="Segoe UI"/>
+          <w:sz w:val="20"/>
+          <w:szCs w:val="20"/>
+        </w:rPr>
+      </w:pPr>
+      <w:r>
+        <w:rPr>
+          <w:rFonts w:ascii="Segoe UI" w:hAnsi="Segoe UI" w:cs="Segoe UI"/>
+          <w:sz w:val="20"/>
+          <w:szCs w:val="20"/>
+        </w:rPr>
+        <w:tab/>
+        <w:t>design</w:t>
+      </w:r>
+      <w:r>
+        <w:rPr>
+          <w:rFonts w:ascii="Segoe UI" w:hAnsi="Segoe UI" w:cs="Segoe UI"/>
+          <w:sz w:val="20"/>
+          <w:szCs w:val="20"/>
+        </w:rPr>
+        <w:t>: [],</w:t>
+      </w:r>
+    </w:p>
+    <w:p>
+      <w:pPr>
+        <w:pStyle w:val="ListParagraph"/>
+        <w:ind w:left="1440"/>
+        <w:rPr>
+          <w:rFonts w:ascii="Segoe UI" w:hAnsi="Segoe UI" w:cs="Segoe UI"/>
+          <w:sz w:val="20"/>
+          <w:szCs w:val="20"/>
+        </w:rPr>
+      </w:pPr>
+      <w:r>
+        <w:rPr>
+          <w:rFonts w:ascii="Segoe UI" w:hAnsi="Segoe UI" w:cs="Segoe UI"/>
+          <w:sz w:val="20"/>
+          <w:szCs w:val="20"/>
+        </w:rPr>
+        <w:tab/>
+      </w:r>
+      <w:r>
+        <w:rPr>
+          <w:rFonts w:ascii="Segoe UI" w:hAnsi="Segoe UI" w:cs="Segoe UI"/>
+          <w:sz w:val="20"/>
+          <w:szCs w:val="20"/>
+        </w:rPr>
+        <w:t>gerber: [],</w:t>
+      </w:r>
+    </w:p>
+    <w:p>
+      <w:pPr>
+        <w:pStyle w:val="ListParagraph"/>
+        <w:ind w:left="1440"/>
+        <w:rPr>
+          <w:rFonts w:ascii="Segoe UI" w:hAnsi="Segoe UI" w:cs="Segoe UI"/>
+          <w:sz w:val="20"/>
+          <w:szCs w:val="20"/>
+        </w:rPr>
+      </w:pPr>
+      <w:r>
+        <w:rPr>
+          <w:rFonts w:ascii="Segoe UI" w:hAnsi="Segoe UI" w:cs="Segoe UI"/>
+          <w:sz w:val="20"/>
+          <w:szCs w:val="20"/>
+        </w:rPr>
+        <w:tab/>
+      </w:r>
+      <w:r>
+        <w:rPr>
+          <w:rFonts w:ascii="Segoe UI" w:hAnsi="Segoe UI" w:cs="Segoe UI"/>
+          <w:sz w:val="20"/>
+          <w:szCs w:val="20"/>
+        </w:rPr>
+        <w:t>bom: [],</w:t>
+      </w:r>
+    </w:p>
+    <w:p>
+      <w:pPr>
+        <w:pStyle w:val="ListParagraph"/>
+        <w:ind w:left="1440"/>
+        <w:rPr>
+          <w:rFonts w:ascii="Segoe UI" w:hAnsi="Segoe UI" w:cs="Segoe UI"/>
+          <w:sz w:val="20"/>
+          <w:szCs w:val="20"/>
+        </w:rPr>
+      </w:pPr>
+      <w:r>
+        <w:rPr>
+          <w:rFonts w:ascii="Segoe UI" w:hAnsi="Segoe UI" w:cs="Segoe UI"/>
+          <w:sz w:val="20"/>
+          <w:szCs w:val="20"/>
+        </w:rPr>
+        <w:tab/>
+      </w:r>
+      <w:r>
+        <w:rPr>
+          <w:rFonts w:ascii="Segoe UI" w:hAnsi="Segoe UI" w:cs="Segoe UI"/>
+          <w:sz w:val="20"/>
+          <w:szCs w:val="20"/>
+        </w:rPr>
+        <w:t>assembly-guidelines: [],</w:t>
+      </w:r>
+    </w:p>
+    <w:p>
+      <w:pPr>
+        <w:pStyle w:val="ListParagraph"/>
+        <w:ind w:left="1440"/>
+        <w:rPr>
+          <w:rFonts w:ascii="Segoe UI" w:hAnsi="Segoe UI" w:cs="Segoe UI"/>
+          <w:sz w:val="20"/>
+          <w:szCs w:val="20"/>
+        </w:rPr>
+      </w:pPr>
+      <w:r>
+        <w:rPr>
+          <w:rFonts w:ascii="Segoe UI" w:hAnsi="Segoe UI" w:cs="Segoe UI"/>
+          <w:sz w:val="20"/>
+          <w:szCs w:val="20"/>
+        </w:rPr>
+        <w:tab/>
+      </w:r>
+      <w:r>
+        <w:rPr>
+          <w:rFonts w:ascii="Segoe UI" w:hAnsi="Segoe UI" w:cs="Segoe UI"/>
+          <w:sz w:val="20"/>
+          <w:szCs w:val="20"/>
+        </w:rPr>
+        <w:t>testing-guidelines: [],</w:t>
+      </w:r>
+    </w:p>
+    <w:p>
+      <w:pPr>
+        <w:pStyle w:val="ListParagraph"/>
+        <w:ind w:left="1440"/>
+        <w:rPr>
+          <w:rFonts w:ascii="Segoe UI" w:hAnsi="Segoe UI" w:cs="Segoe UI"/>
+          <w:sz w:val="20"/>
+          <w:szCs w:val="20"/>
+        </w:rPr>
+      </w:pPr>
+      <w:r>
+        <w:rPr>
+          <w:rFonts w:ascii="Segoe UI" w:hAnsi="Segoe UI" w:cs="Segoe UI"/>
+          <w:sz w:val="20"/>
+          <w:szCs w:val="20"/>
+        </w:rPr>
+        <w:tab/>
+      </w:r>
+      <w:r>
+        <w:rPr>
+          <w:rFonts w:ascii="Segoe UI" w:hAnsi="Segoe UI" w:cs="Segoe UI"/>
+          <w:sz w:val="20"/>
+          <w:szCs w:val="20"/>
+        </w:rPr>
+        <w:t>production-history: [],</w:t>
+      </w:r>
+    </w:p>
+    <w:p>
+      <w:pPr>
+        <w:pStyle w:val="ListParagraph"/>
+        <w:ind w:left="1440"/>
+        <w:rPr>
+          <w:rFonts w:ascii="Segoe UI" w:hAnsi="Segoe UI" w:cs="Segoe UI"/>
+          <w:sz w:val="20"/>
+          <w:szCs w:val="20"/>
+        </w:rPr>
+      </w:pPr>
+      <w:r>
+        <w:rPr>
+          <w:rFonts w:ascii="Segoe UI" w:hAnsi="Segoe UI" w:cs="Segoe UI"/>
+          <w:sz w:val="20"/>
+          <w:szCs w:val="20"/>
+        </w:rPr>
+        <w:tab/>
+      </w:r>
+      <w:r>
+        <w:rPr>
+          <w:rFonts w:ascii="Segoe UI" w:hAnsi="Segoe UI" w:cs="Segoe UI"/>
+          <w:sz w:val="20"/>
+          <w:szCs w:val="20"/>
+        </w:rPr>
+        <w:t>trouble-shooting-guidelines: [],</w:t>
+      </w:r>
+    </w:p>
+    <w:p>
+      <w:pPr>
+        <w:pStyle w:val="ListParagraph"/>
+        <w:ind w:left="1440"/>
+        <w:rPr>
+          <w:rFonts w:ascii="Segoe UI" w:hAnsi="Segoe UI" w:cs="Segoe UI"/>
+          <w:sz w:val="20"/>
+          <w:szCs w:val="20"/>
+        </w:rPr>
+      </w:pPr>
+      <w:r>
+        <w:rPr>
+          <w:rFonts w:ascii="Segoe UI" w:hAnsi="Segoe UI" w:cs="Segoe UI"/>
+          <w:sz w:val="20"/>
+          <w:szCs w:val="20"/>
         </w:rPr>
         <w:t>}</w:t>
       </w:r>
@@ -192,16 +424,20 @@
         <w:pStyle w:val="ListParagraph"/>
         <w:ind w:left="1080"/>
         <w:rPr>
-          <w:rFonts w:ascii="Times New Roman" w:hAnsi="Times New Roman" w:cs="Times New Roman"/>
-          <w:sz w:val="24"/>
-          <w:szCs w:val="24"/>
-        </w:rPr>
-      </w:pPr>
-      <w:r>
-        <w:rPr>
-          <w:rFonts w:ascii="Times New Roman" w:hAnsi="Times New Roman" w:cs="Times New Roman"/>
-          <w:sz w:val="24"/>
-          <w:szCs w:val="24"/>
+          <w:rFonts w:ascii="Segoe UI" w:hAnsi="Segoe UI" w:cs="Segoe UI"/>
+          <w:b/>
+          <w:bCs/>
+          <w:sz w:val="20"/>
+          <w:szCs w:val="20"/>
+        </w:rPr>
+      </w:pPr>
+      <w:r>
+        <w:rPr>
+          <w:rFonts w:ascii="Segoe UI" w:hAnsi="Segoe UI" w:cs="Segoe UI"/>
+          <w:b/>
+          <w:bCs/>
+          <w:sz w:val="20"/>
+          <w:szCs w:val="20"/>
         </w:rPr>
         <w:t>Res:</w:t>
       </w:r>
@@ -211,16 +447,16 @@
         <w:pStyle w:val="ListParagraph"/>
         <w:ind w:left="1440"/>
         <w:rPr>
-          <w:rFonts w:ascii="Times New Roman" w:hAnsi="Times New Roman" w:cs="Times New Roman"/>
-          <w:sz w:val="24"/>
-          <w:szCs w:val="24"/>
-        </w:rPr>
-      </w:pPr>
-      <w:r>
-        <w:rPr>
-          <w:rFonts w:ascii="Times New Roman" w:hAnsi="Times New Roman" w:cs="Times New Roman"/>
-          <w:sz w:val="24"/>
-          <w:szCs w:val="24"/>
+          <w:rFonts w:ascii="Segoe UI" w:hAnsi="Segoe UI" w:cs="Segoe UI"/>
+          <w:sz w:val="20"/>
+          <w:szCs w:val="20"/>
+        </w:rPr>
+      </w:pPr>
+      <w:r>
+        <w:rPr>
+          <w:rFonts w:ascii="Segoe UI" w:hAnsi="Segoe UI" w:cs="Segoe UI"/>
+          <w:sz w:val="20"/>
+          <w:szCs w:val="20"/>
         </w:rPr>
         <w:t>{</w:t>
       </w:r>
@@ -230,56 +466,56 @@
         <w:pStyle w:val="ListParagraph"/>
         <w:ind w:left="1440"/>
         <w:rPr>
-          <w:rFonts w:ascii="Times New Roman" w:hAnsi="Times New Roman" w:cs="Times New Roman"/>
-          <w:sz w:val="24"/>
-          <w:szCs w:val="24"/>
-        </w:rPr>
-      </w:pPr>
-      <w:r>
-        <w:rPr>
-          <w:rFonts w:ascii="Times New Roman" w:hAnsi="Times New Roman" w:cs="Times New Roman"/>
-          <w:sz w:val="24"/>
-          <w:szCs w:val="24"/>
-        </w:rPr>
-        <w:tab/>
-        <w:t>“result”: 1,</w:t>
-      </w:r>
-    </w:p>
-    <w:p>
-      <w:pPr>
-        <w:pStyle w:val="ListParagraph"/>
-        <w:ind w:left="1440"/>
-        <w:rPr>
-          <w:rFonts w:ascii="Times New Roman" w:hAnsi="Times New Roman" w:cs="Times New Roman"/>
-          <w:sz w:val="24"/>
-          <w:szCs w:val="24"/>
-        </w:rPr>
-      </w:pPr>
-      <w:r>
-        <w:rPr>
-          <w:rFonts w:ascii="Times New Roman" w:hAnsi="Times New Roman" w:cs="Times New Roman"/>
-          <w:sz w:val="24"/>
-          <w:szCs w:val="24"/>
-        </w:rPr>
-        <w:tab/>
-        <w:t>“message”: “Thành công”,</w:t>
-      </w:r>
-    </w:p>
-    <w:p>
-      <w:pPr>
-        <w:pStyle w:val="ListParagraph"/>
-        <w:ind w:left="1440"/>
-        <w:rPr>
-          <w:rFonts w:ascii="Times New Roman" w:hAnsi="Times New Roman" w:cs="Times New Roman"/>
-          <w:sz w:val="24"/>
-          <w:szCs w:val="24"/>
-        </w:rPr>
-      </w:pPr>
-      <w:r>
-        <w:rPr>
-          <w:rFonts w:ascii="Times New Roman" w:hAnsi="Times New Roman" w:cs="Times New Roman"/>
-          <w:sz w:val="24"/>
-          <w:szCs w:val="24"/>
+          <w:rFonts w:ascii="Segoe UI" w:hAnsi="Segoe UI" w:cs="Segoe UI"/>
+          <w:sz w:val="20"/>
+          <w:szCs w:val="20"/>
+        </w:rPr>
+      </w:pPr>
+      <w:r>
+        <w:rPr>
+          <w:rFonts w:ascii="Segoe UI" w:hAnsi="Segoe UI" w:cs="Segoe UI"/>
+          <w:sz w:val="20"/>
+          <w:szCs w:val="20"/>
+        </w:rPr>
+        <w:tab/>
+        <w:t>result: 1,</w:t>
+      </w:r>
+    </w:p>
+    <w:p>
+      <w:pPr>
+        <w:pStyle w:val="ListParagraph"/>
+        <w:ind w:left="1440"/>
+        <w:rPr>
+          <w:rFonts w:ascii="Segoe UI" w:hAnsi="Segoe UI" w:cs="Segoe UI"/>
+          <w:sz w:val="20"/>
+          <w:szCs w:val="20"/>
+        </w:rPr>
+      </w:pPr>
+      <w:r>
+        <w:rPr>
+          <w:rFonts w:ascii="Segoe UI" w:hAnsi="Segoe UI" w:cs="Segoe UI"/>
+          <w:sz w:val="20"/>
+          <w:szCs w:val="20"/>
+        </w:rPr>
+        <w:tab/>
+        <w:t>message: “Thành công”,</w:t>
+      </w:r>
+    </w:p>
+    <w:p>
+      <w:pPr>
+        <w:pStyle w:val="ListParagraph"/>
+        <w:ind w:left="1440"/>
+        <w:rPr>
+          <w:rFonts w:ascii="Segoe UI" w:hAnsi="Segoe UI" w:cs="Segoe UI"/>
+          <w:sz w:val="20"/>
+          <w:szCs w:val="20"/>
+        </w:rPr>
+      </w:pPr>
+      <w:r>
+        <w:rPr>
+          <w:rFonts w:ascii="Segoe UI" w:hAnsi="Segoe UI" w:cs="Segoe UI"/>
+          <w:sz w:val="20"/>
+          <w:szCs w:val="20"/>
         </w:rPr>
         <w:t>}</w:t>
       </w:r>
@@ -289,9 +525,9 @@
         <w:pStyle w:val="ListParagraph"/>
         <w:ind w:left="1080"/>
         <w:rPr>
-          <w:rFonts w:ascii="Times New Roman" w:hAnsi="Times New Roman" w:cs="Times New Roman"/>
-          <w:sz w:val="24"/>
-          <w:szCs w:val="24"/>
+          <w:rFonts w:ascii="Segoe UI" w:hAnsi="Segoe UI" w:cs="Segoe UI"/>
+          <w:sz w:val="20"/>
+          <w:szCs w:val="20"/>
         </w:rPr>
       </w:pPr>
     </w:p>
@@ -300,24 +536,24 @@
         <w:pStyle w:val="ListParagraph"/>
         <w:ind w:left="1080"/>
         <w:rPr>
-          <w:rFonts w:ascii="Times New Roman" w:hAnsi="Times New Roman" w:cs="Times New Roman"/>
+          <w:rFonts w:ascii="Segoe UI" w:hAnsi="Segoe UI" w:cs="Segoe UI"/>
           <w:b/>
           <w:bCs/>
           <w:i/>
           <w:iCs/>
-          <w:sz w:val="24"/>
-          <w:szCs w:val="24"/>
-        </w:rPr>
-      </w:pPr>
-      <w:r>
-        <w:rPr>
-          <w:rFonts w:ascii="Times New Roman" w:hAnsi="Times New Roman" w:cs="Times New Roman"/>
+          <w:sz w:val="20"/>
+          <w:szCs w:val="20"/>
+        </w:rPr>
+      </w:pPr>
+      <w:r>
+        <w:rPr>
+          <w:rFonts w:ascii="Segoe UI" w:hAnsi="Segoe UI" w:cs="Segoe UI"/>
           <w:b/>
           <w:bCs/>
           <w:i/>
           <w:iCs/>
-          <w:sz w:val="24"/>
-          <w:szCs w:val="24"/>
+          <w:sz w:val="20"/>
+          <w:szCs w:val="20"/>
         </w:rPr>
         <w:t>Giải thích:</w:t>
       </w:r>
@@ -330,18 +566,26 @@
           <w:numId w:val="4"/>
         </w:numPr>
         <w:rPr>
-          <w:rFonts w:ascii="Times New Roman" w:hAnsi="Times New Roman" w:cs="Times New Roman"/>
-          <w:sz w:val="24"/>
-          <w:szCs w:val="24"/>
-        </w:rPr>
-      </w:pPr>
-      <w:r>
-        <w:rPr>
-          <w:rFonts w:ascii="Times New Roman" w:hAnsi="Times New Roman" w:cs="Times New Roman"/>
-          <w:sz w:val="24"/>
-          <w:szCs w:val="24"/>
-        </w:rPr>
-        <w:t>name: tên của bo mạch</w:t>
+          <w:rFonts w:ascii="Segoe UI" w:hAnsi="Segoe UI" w:cs="Segoe UI"/>
+          <w:sz w:val="20"/>
+          <w:szCs w:val="20"/>
+        </w:rPr>
+      </w:pPr>
+      <w:r>
+        <w:rPr>
+          <w:rFonts w:ascii="Segoe UI" w:hAnsi="Segoe UI" w:cs="Segoe UI"/>
+          <w:sz w:val="20"/>
+          <w:szCs w:val="20"/>
+        </w:rPr>
+        <w:t>folderName</w:t>
+      </w:r>
+      <w:r>
+        <w:rPr>
+          <w:rFonts w:ascii="Segoe UI" w:hAnsi="Segoe UI" w:cs="Segoe UI"/>
+          <w:sz w:val="20"/>
+          <w:szCs w:val="20"/>
+        </w:rPr>
+        <w:t>: tên của bo mạch</w:t>
       </w:r>
     </w:p>
     <w:p>
@@ -352,18 +596,26 @@
           <w:numId w:val="4"/>
         </w:numPr>
         <w:rPr>
-          <w:rFonts w:ascii="Times New Roman" w:hAnsi="Times New Roman" w:cs="Times New Roman"/>
-          <w:sz w:val="24"/>
-          <w:szCs w:val="24"/>
-        </w:rPr>
-      </w:pPr>
-      <w:r>
-        <w:rPr>
-          <w:rFonts w:ascii="Times New Roman" w:hAnsi="Times New Roman" w:cs="Times New Roman"/>
-          <w:sz w:val="24"/>
-          <w:szCs w:val="24"/>
-        </w:rPr>
-        <w:t>id: mã của bo mạch</w:t>
+          <w:rFonts w:ascii="Segoe UI" w:hAnsi="Segoe UI" w:cs="Segoe UI"/>
+          <w:sz w:val="20"/>
+          <w:szCs w:val="20"/>
+        </w:rPr>
+      </w:pPr>
+      <w:r>
+        <w:rPr>
+          <w:rFonts w:ascii="Segoe UI" w:hAnsi="Segoe UI" w:cs="Segoe UI"/>
+          <w:sz w:val="20"/>
+          <w:szCs w:val="20"/>
+        </w:rPr>
+        <w:t>folderID</w:t>
+      </w:r>
+      <w:r>
+        <w:rPr>
+          <w:rFonts w:ascii="Segoe UI" w:hAnsi="Segoe UI" w:cs="Segoe UI"/>
+          <w:sz w:val="20"/>
+          <w:szCs w:val="20"/>
+        </w:rPr>
+        <w:t>: mã của bo mạch</w:t>
       </w:r>
     </w:p>
     <w:p>
@@ -374,18 +626,84 @@
           <w:numId w:val="4"/>
         </w:numPr>
         <w:rPr>
-          <w:rFonts w:ascii="Times New Roman" w:hAnsi="Times New Roman" w:cs="Times New Roman"/>
-          <w:sz w:val="24"/>
-          <w:szCs w:val="24"/>
-        </w:rPr>
-      </w:pPr>
-      <w:r>
-        <w:rPr>
-          <w:rFonts w:ascii="Times New Roman" w:hAnsi="Times New Roman" w:cs="Times New Roman"/>
-          <w:sz w:val="24"/>
-          <w:szCs w:val="24"/>
-        </w:rPr>
-        <w:t>result: 1 (thành công), 2 (bị lỗi)</w:t>
+          <w:rFonts w:ascii="Segoe UI" w:hAnsi="Segoe UI" w:cs="Segoe UI"/>
+          <w:sz w:val="20"/>
+          <w:szCs w:val="20"/>
+        </w:rPr>
+      </w:pPr>
+      <w:r>
+        <w:rPr>
+          <w:rFonts w:ascii="Segoe UI" w:hAnsi="Segoe UI" w:cs="Segoe UI"/>
+          <w:sz w:val="20"/>
+          <w:szCs w:val="20"/>
+        </w:rPr>
+        <w:t xml:space="preserve">result: </w:t>
+      </w:r>
+    </w:p>
+    <w:p>
+      <w:pPr>
+        <w:pStyle w:val="ListParagraph"/>
+        <w:numPr>
+          <w:ilvl w:val="1"/>
+          <w:numId w:val="4"/>
+        </w:numPr>
+        <w:rPr>
+          <w:rFonts w:ascii="Segoe UI" w:hAnsi="Segoe UI" w:cs="Segoe UI"/>
+          <w:sz w:val="20"/>
+          <w:szCs w:val="20"/>
+        </w:rPr>
+      </w:pPr>
+      <w:r>
+        <w:rPr>
+          <w:rFonts w:ascii="Segoe UI" w:hAnsi="Segoe UI" w:cs="Segoe UI"/>
+          <w:sz w:val="20"/>
+          <w:szCs w:val="20"/>
+        </w:rPr>
+        <w:t>0: Không import bất kì file nào (lỗi nên không lưu vào database)</w:t>
+      </w:r>
+    </w:p>
+    <w:p>
+      <w:pPr>
+        <w:pStyle w:val="ListParagraph"/>
+        <w:numPr>
+          <w:ilvl w:val="1"/>
+          <w:numId w:val="4"/>
+        </w:numPr>
+        <w:rPr>
+          <w:rFonts w:ascii="Segoe UI" w:hAnsi="Segoe UI" w:cs="Segoe UI"/>
+          <w:sz w:val="20"/>
+          <w:szCs w:val="20"/>
+        </w:rPr>
+      </w:pPr>
+      <w:r>
+        <w:rPr>
+          <w:rFonts w:ascii="Segoe UI" w:hAnsi="Segoe UI" w:cs="Segoe UI"/>
+          <w:sz w:val="20"/>
+          <w:szCs w:val="20"/>
+        </w:rPr>
+        <w:t>1: Lưu thành công</w:t>
+      </w:r>
+    </w:p>
+    <w:p>
+      <w:pPr>
+        <w:pStyle w:val="ListParagraph"/>
+        <w:numPr>
+          <w:ilvl w:val="1"/>
+          <w:numId w:val="4"/>
+        </w:numPr>
+        <w:rPr>
+          <w:rFonts w:ascii="Segoe UI" w:hAnsi="Segoe UI" w:cs="Segoe UI"/>
+          <w:sz w:val="20"/>
+          <w:szCs w:val="20"/>
+        </w:rPr>
+      </w:pPr>
+      <w:r>
+        <w:rPr>
+          <w:rFonts w:ascii="Segoe UI" w:hAnsi="Segoe UI" w:cs="Segoe UI"/>
+          <w:sz w:val="20"/>
+          <w:szCs w:val="20"/>
+        </w:rPr>
+        <w:t>2: Update file mới thành công</w:t>
       </w:r>
     </w:p>
     <w:p>
@@ -396,19 +714,1403 @@
           <w:numId w:val="4"/>
         </w:numPr>
         <w:rPr>
-          <w:rFonts w:ascii="Times New Roman" w:hAnsi="Times New Roman" w:cs="Times New Roman"/>
-          <w:sz w:val="24"/>
-          <w:szCs w:val="24"/>
-        </w:rPr>
-      </w:pPr>
-      <w:r>
-        <w:rPr>
-          <w:rFonts w:ascii="Times New Roman" w:hAnsi="Times New Roman" w:cs="Times New Roman"/>
-          <w:sz w:val="24"/>
-          <w:szCs w:val="24"/>
-        </w:rPr>
-        <w:t xml:space="preserve">message: chi tiết API </w:t>
-      </w:r>
+          <w:rFonts w:ascii="Segoe UI" w:hAnsi="Segoe UI" w:cs="Segoe UI"/>
+          <w:sz w:val="20"/>
+          <w:szCs w:val="20"/>
+        </w:rPr>
+      </w:pPr>
+      <w:r>
+        <w:rPr>
+          <w:rFonts w:ascii="Segoe UI" w:hAnsi="Segoe UI" w:cs="Segoe UI"/>
+          <w:sz w:val="20"/>
+          <w:szCs w:val="20"/>
+        </w:rPr>
+        <w:t xml:space="preserve">message: </w:t>
+      </w:r>
+      <w:r>
+        <w:rPr>
+          <w:rFonts w:ascii="Segoe UI" w:hAnsi="Segoe UI" w:cs="Segoe UI"/>
+          <w:sz w:val="20"/>
+          <w:szCs w:val="20"/>
+        </w:rPr>
+        <w:t>diễn giải kết quả</w:t>
+      </w:r>
+    </w:p>
+    <w:p>
+      <w:pPr>
+        <w:pStyle w:val="ListParagraph"/>
+        <w:numPr>
+          <w:ilvl w:val="0"/>
+          <w:numId w:val="3"/>
+        </w:numPr>
+        <w:ind w:left="720" w:hanging="360"/>
+        <w:rPr>
+          <w:rFonts w:ascii="Segoe UI" w:hAnsi="Segoe UI" w:cs="Segoe UI"/>
+          <w:b/>
+          <w:bCs/>
+          <w:color w:val="FF0000"/>
+        </w:rPr>
+      </w:pPr>
+      <w:r>
+        <w:rPr>
+          <w:rFonts w:ascii="Segoe UI" w:hAnsi="Segoe UI" w:cs="Segoe UI"/>
+          <w:sz w:val="20"/>
+          <w:szCs w:val="20"/>
+        </w:rPr>
+        <w:t xml:space="preserve"> </w:t>
+      </w:r>
+      <w:r>
+        <w:rPr>
+          <w:rFonts w:ascii="Segoe UI" w:hAnsi="Segoe UI" w:cs="Segoe UI"/>
+          <w:b/>
+          <w:bCs/>
+          <w:color w:val="FF0000"/>
+        </w:rPr>
+        <w:t xml:space="preserve">API </w:t>
+      </w:r>
+      <w:r>
+        <w:rPr>
+          <w:rFonts w:ascii="Segoe UI" w:hAnsi="Segoe UI" w:cs="Segoe UI"/>
+          <w:b/>
+          <w:bCs/>
+          <w:color w:val="FF0000"/>
+        </w:rPr>
+        <w:t>xóa thư mục khỏi database</w:t>
+      </w:r>
+      <w:r>
+        <w:rPr>
+          <w:rFonts w:ascii="Segoe UI" w:hAnsi="Segoe UI" w:cs="Segoe UI"/>
+          <w:b/>
+          <w:bCs/>
+          <w:color w:val="FF0000"/>
+        </w:rPr>
+        <w:t xml:space="preserve"> (khi người dùng muốn xóa cả một thư mục)</w:t>
+      </w:r>
+    </w:p>
+    <w:p>
+      <w:pPr>
+        <w:pStyle w:val="ListParagraph"/>
+        <w:ind w:left="1080"/>
+        <w:rPr>
+          <w:rFonts w:ascii="Segoe UI" w:hAnsi="Segoe UI" w:cs="Segoe UI"/>
+          <w:sz w:val="20"/>
+          <w:szCs w:val="20"/>
+        </w:rPr>
+      </w:pPr>
+      <w:r>
+        <w:rPr>
+          <w:rFonts w:ascii="Segoe UI" w:hAnsi="Segoe UI" w:cs="Segoe UI"/>
+          <w:sz w:val="20"/>
+          <w:szCs w:val="20"/>
+        </w:rPr>
+        <w:t>URL: /</w:t>
+      </w:r>
+      <w:r>
+        <w:rPr>
+          <w:rFonts w:ascii="Segoe UI" w:hAnsi="Segoe UI" w:cs="Segoe UI"/>
+          <w:sz w:val="20"/>
+          <w:szCs w:val="20"/>
+        </w:rPr>
+        <w:t>delete</w:t>
+      </w:r>
+      <w:r>
+        <w:rPr>
+          <w:rFonts w:ascii="Segoe UI" w:hAnsi="Segoe UI" w:cs="Segoe UI"/>
+          <w:sz w:val="20"/>
+          <w:szCs w:val="20"/>
+        </w:rPr>
+        <w:tab/>
+      </w:r>
+      <w:r>
+        <w:rPr>
+          <w:rFonts w:ascii="Segoe UI" w:hAnsi="Segoe UI" w:cs="Segoe UI"/>
+          <w:sz w:val="20"/>
+          <w:szCs w:val="20"/>
+        </w:rPr>
+        <w:tab/>
+        <w:t>(POST)</w:t>
+      </w:r>
+    </w:p>
+    <w:p>
+      <w:pPr>
+        <w:pStyle w:val="ListParagraph"/>
+        <w:ind w:left="1080"/>
+        <w:rPr>
+          <w:rFonts w:ascii="Segoe UI" w:hAnsi="Segoe UI" w:cs="Segoe UI"/>
+          <w:b/>
+          <w:bCs/>
+          <w:sz w:val="20"/>
+          <w:szCs w:val="20"/>
+        </w:rPr>
+      </w:pPr>
+      <w:r>
+        <w:rPr>
+          <w:rFonts w:ascii="Segoe UI" w:hAnsi="Segoe UI" w:cs="Segoe UI"/>
+          <w:b/>
+          <w:bCs/>
+          <w:sz w:val="20"/>
+          <w:szCs w:val="20"/>
+        </w:rPr>
+        <w:t>Req:</w:t>
+      </w:r>
+    </w:p>
+    <w:p>
+      <w:pPr>
+        <w:pStyle w:val="ListParagraph"/>
+        <w:ind w:left="1440"/>
+        <w:rPr>
+          <w:rFonts w:ascii="Segoe UI" w:hAnsi="Segoe UI" w:cs="Segoe UI"/>
+          <w:sz w:val="20"/>
+          <w:szCs w:val="20"/>
+        </w:rPr>
+      </w:pPr>
+      <w:r>
+        <w:rPr>
+          <w:rFonts w:ascii="Segoe UI" w:hAnsi="Segoe UI" w:cs="Segoe UI"/>
+          <w:sz w:val="20"/>
+          <w:szCs w:val="20"/>
+        </w:rPr>
+        <w:t>{</w:t>
+      </w:r>
+    </w:p>
+    <w:p>
+      <w:pPr>
+        <w:pStyle w:val="ListParagraph"/>
+        <w:ind w:left="1440"/>
+        <w:rPr>
+          <w:rFonts w:ascii="Segoe UI" w:hAnsi="Segoe UI" w:cs="Segoe UI"/>
+          <w:sz w:val="20"/>
+          <w:szCs w:val="20"/>
+        </w:rPr>
+      </w:pPr>
+      <w:r>
+        <w:rPr>
+          <w:rFonts w:ascii="Segoe UI" w:hAnsi="Segoe UI" w:cs="Segoe UI"/>
+          <w:sz w:val="20"/>
+          <w:szCs w:val="20"/>
+        </w:rPr>
+        <w:tab/>
+        <w:t>folderName: “CP23201”,</w:t>
+      </w:r>
+    </w:p>
+    <w:p>
+      <w:pPr>
+        <w:pStyle w:val="ListParagraph"/>
+        <w:ind w:left="1440"/>
+        <w:rPr>
+          <w:rFonts w:ascii="Segoe UI" w:hAnsi="Segoe UI" w:cs="Segoe UI"/>
+          <w:sz w:val="20"/>
+          <w:szCs w:val="20"/>
+        </w:rPr>
+      </w:pPr>
+      <w:r>
+        <w:rPr>
+          <w:rFonts w:ascii="Segoe UI" w:hAnsi="Segoe UI" w:cs="Segoe UI"/>
+          <w:sz w:val="20"/>
+          <w:szCs w:val="20"/>
+        </w:rPr>
+        <w:tab/>
+        <w:t>folderID: “cx321”,</w:t>
+      </w:r>
+    </w:p>
+    <w:p>
+      <w:pPr>
+        <w:pStyle w:val="ListParagraph"/>
+        <w:ind w:left="1440"/>
+        <w:rPr>
+          <w:rFonts w:ascii="Segoe UI" w:hAnsi="Segoe UI" w:cs="Segoe UI"/>
+          <w:sz w:val="20"/>
+          <w:szCs w:val="20"/>
+        </w:rPr>
+      </w:pPr>
+      <w:r>
+        <w:rPr>
+          <w:rFonts w:ascii="Segoe UI" w:hAnsi="Segoe UI" w:cs="Segoe UI"/>
+          <w:sz w:val="20"/>
+          <w:szCs w:val="20"/>
+        </w:rPr>
+        <w:t>}</w:t>
+      </w:r>
+    </w:p>
+    <w:p>
+      <w:pPr>
+        <w:pStyle w:val="ListParagraph"/>
+        <w:ind w:left="1080"/>
+        <w:rPr>
+          <w:rFonts w:ascii="Segoe UI" w:hAnsi="Segoe UI" w:cs="Segoe UI"/>
+          <w:b/>
+          <w:bCs/>
+          <w:sz w:val="20"/>
+          <w:szCs w:val="20"/>
+        </w:rPr>
+      </w:pPr>
+      <w:r>
+        <w:rPr>
+          <w:rFonts w:ascii="Segoe UI" w:hAnsi="Segoe UI" w:cs="Segoe UI"/>
+          <w:b/>
+          <w:bCs/>
+          <w:sz w:val="20"/>
+          <w:szCs w:val="20"/>
+        </w:rPr>
+        <w:t>Res:</w:t>
+      </w:r>
+    </w:p>
+    <w:p>
+      <w:pPr>
+        <w:pStyle w:val="ListParagraph"/>
+        <w:ind w:left="1440"/>
+        <w:rPr>
+          <w:rFonts w:ascii="Segoe UI" w:hAnsi="Segoe UI" w:cs="Segoe UI"/>
+          <w:sz w:val="20"/>
+          <w:szCs w:val="20"/>
+        </w:rPr>
+      </w:pPr>
+      <w:r>
+        <w:rPr>
+          <w:rFonts w:ascii="Segoe UI" w:hAnsi="Segoe UI" w:cs="Segoe UI"/>
+          <w:sz w:val="20"/>
+          <w:szCs w:val="20"/>
+        </w:rPr>
+        <w:t>{</w:t>
+      </w:r>
+    </w:p>
+    <w:p>
+      <w:pPr>
+        <w:pStyle w:val="ListParagraph"/>
+        <w:ind w:left="1440"/>
+        <w:rPr>
+          <w:rFonts w:ascii="Segoe UI" w:hAnsi="Segoe UI" w:cs="Segoe UI"/>
+          <w:sz w:val="20"/>
+          <w:szCs w:val="20"/>
+        </w:rPr>
+      </w:pPr>
+      <w:r>
+        <w:rPr>
+          <w:rFonts w:ascii="Segoe UI" w:hAnsi="Segoe UI" w:cs="Segoe UI"/>
+          <w:sz w:val="20"/>
+          <w:szCs w:val="20"/>
+        </w:rPr>
+        <w:tab/>
+        <w:t>result: 1,</w:t>
+      </w:r>
+    </w:p>
+    <w:p>
+      <w:pPr>
+        <w:pStyle w:val="ListParagraph"/>
+        <w:ind w:left="1440"/>
+        <w:rPr>
+          <w:rFonts w:ascii="Segoe UI" w:hAnsi="Segoe UI" w:cs="Segoe UI"/>
+          <w:sz w:val="20"/>
+          <w:szCs w:val="20"/>
+        </w:rPr>
+      </w:pPr>
+      <w:r>
+        <w:rPr>
+          <w:rFonts w:ascii="Segoe UI" w:hAnsi="Segoe UI" w:cs="Segoe UI"/>
+          <w:sz w:val="20"/>
+          <w:szCs w:val="20"/>
+        </w:rPr>
+        <w:tab/>
+        <w:t>message: “Thành công”,</w:t>
+      </w:r>
+    </w:p>
+    <w:p>
+      <w:pPr>
+        <w:pStyle w:val="ListParagraph"/>
+        <w:ind w:left="1440"/>
+        <w:rPr>
+          <w:rFonts w:ascii="Segoe UI" w:hAnsi="Segoe UI" w:cs="Segoe UI"/>
+          <w:sz w:val="20"/>
+          <w:szCs w:val="20"/>
+        </w:rPr>
+      </w:pPr>
+      <w:r>
+        <w:rPr>
+          <w:rFonts w:ascii="Segoe UI" w:hAnsi="Segoe UI" w:cs="Segoe UI"/>
+          <w:sz w:val="20"/>
+          <w:szCs w:val="20"/>
+        </w:rPr>
+        <w:t>}</w:t>
+      </w:r>
+    </w:p>
+    <w:p>
+      <w:pPr>
+        <w:pStyle w:val="ListParagraph"/>
+        <w:ind w:left="1080"/>
+        <w:rPr>
+          <w:rFonts w:ascii="Segoe UI" w:hAnsi="Segoe UI" w:cs="Segoe UI"/>
+          <w:sz w:val="20"/>
+          <w:szCs w:val="20"/>
+        </w:rPr>
+      </w:pPr>
+    </w:p>
+    <w:p>
+      <w:pPr>
+        <w:pStyle w:val="ListParagraph"/>
+        <w:ind w:left="1080"/>
+        <w:rPr>
+          <w:rFonts w:ascii="Segoe UI" w:hAnsi="Segoe UI" w:cs="Segoe UI"/>
+          <w:b/>
+          <w:bCs/>
+          <w:i/>
+          <w:iCs/>
+          <w:sz w:val="20"/>
+          <w:szCs w:val="20"/>
+        </w:rPr>
+      </w:pPr>
+      <w:r>
+        <w:rPr>
+          <w:rFonts w:ascii="Segoe UI" w:hAnsi="Segoe UI" w:cs="Segoe UI"/>
+          <w:b/>
+          <w:bCs/>
+          <w:i/>
+          <w:iCs/>
+          <w:sz w:val="20"/>
+          <w:szCs w:val="20"/>
+        </w:rPr>
+        <w:lastRenderedPageBreak/>
+        <w:t>Giải thích:</w:t>
+      </w:r>
+    </w:p>
+    <w:p>
+      <w:pPr>
+        <w:pStyle w:val="ListParagraph"/>
+        <w:numPr>
+          <w:ilvl w:val="0"/>
+          <w:numId w:val="4"/>
+        </w:numPr>
+        <w:rPr>
+          <w:rFonts w:ascii="Segoe UI" w:hAnsi="Segoe UI" w:cs="Segoe UI"/>
+          <w:sz w:val="20"/>
+          <w:szCs w:val="20"/>
+        </w:rPr>
+      </w:pPr>
+      <w:r>
+        <w:rPr>
+          <w:rFonts w:ascii="Segoe UI" w:hAnsi="Segoe UI" w:cs="Segoe UI"/>
+          <w:sz w:val="20"/>
+          <w:szCs w:val="20"/>
+        </w:rPr>
+        <w:t>folderName: tên của bo mạch</w:t>
+      </w:r>
+    </w:p>
+    <w:p>
+      <w:pPr>
+        <w:pStyle w:val="ListParagraph"/>
+        <w:numPr>
+          <w:ilvl w:val="0"/>
+          <w:numId w:val="4"/>
+        </w:numPr>
+        <w:rPr>
+          <w:rFonts w:ascii="Segoe UI" w:hAnsi="Segoe UI" w:cs="Segoe UI"/>
+          <w:sz w:val="20"/>
+          <w:szCs w:val="20"/>
+        </w:rPr>
+      </w:pPr>
+      <w:r>
+        <w:rPr>
+          <w:rFonts w:ascii="Segoe UI" w:hAnsi="Segoe UI" w:cs="Segoe UI"/>
+          <w:sz w:val="20"/>
+          <w:szCs w:val="20"/>
+        </w:rPr>
+        <w:t>folderID: mã của bo mạch</w:t>
+      </w:r>
+    </w:p>
+    <w:p>
+      <w:pPr>
+        <w:pStyle w:val="ListParagraph"/>
+        <w:numPr>
+          <w:ilvl w:val="0"/>
+          <w:numId w:val="4"/>
+        </w:numPr>
+        <w:rPr>
+          <w:rFonts w:ascii="Segoe UI" w:hAnsi="Segoe UI" w:cs="Segoe UI"/>
+          <w:sz w:val="20"/>
+          <w:szCs w:val="20"/>
+        </w:rPr>
+      </w:pPr>
+      <w:r>
+        <w:rPr>
+          <w:rFonts w:ascii="Segoe UI" w:hAnsi="Segoe UI" w:cs="Segoe UI"/>
+          <w:sz w:val="20"/>
+          <w:szCs w:val="20"/>
+        </w:rPr>
+        <w:t xml:space="preserve">result: </w:t>
+      </w:r>
+    </w:p>
+    <w:p>
+      <w:pPr>
+        <w:pStyle w:val="ListParagraph"/>
+        <w:numPr>
+          <w:ilvl w:val="1"/>
+          <w:numId w:val="4"/>
+        </w:numPr>
+        <w:rPr>
+          <w:rFonts w:ascii="Segoe UI" w:hAnsi="Segoe UI" w:cs="Segoe UI"/>
+          <w:sz w:val="20"/>
+          <w:szCs w:val="20"/>
+        </w:rPr>
+      </w:pPr>
+      <w:r>
+        <w:rPr>
+          <w:rFonts w:ascii="Segoe UI" w:hAnsi="Segoe UI" w:cs="Segoe UI"/>
+          <w:sz w:val="20"/>
+          <w:szCs w:val="20"/>
+        </w:rPr>
+        <w:t xml:space="preserve">0: </w:t>
+      </w:r>
+      <w:r>
+        <w:rPr>
+          <w:rFonts w:ascii="Segoe UI" w:hAnsi="Segoe UI" w:cs="Segoe UI"/>
+          <w:sz w:val="20"/>
+          <w:szCs w:val="20"/>
+        </w:rPr>
+        <w:t>Lỗi không tồn tại nên không xóa</w:t>
+      </w:r>
+    </w:p>
+    <w:p>
+      <w:pPr>
+        <w:pStyle w:val="ListParagraph"/>
+        <w:numPr>
+          <w:ilvl w:val="1"/>
+          <w:numId w:val="4"/>
+        </w:numPr>
+        <w:rPr>
+          <w:rFonts w:ascii="Segoe UI" w:hAnsi="Segoe UI" w:cs="Segoe UI"/>
+          <w:sz w:val="20"/>
+          <w:szCs w:val="20"/>
+        </w:rPr>
+      </w:pPr>
+      <w:r>
+        <w:rPr>
+          <w:rFonts w:ascii="Segoe UI" w:hAnsi="Segoe UI" w:cs="Segoe UI"/>
+          <w:sz w:val="20"/>
+          <w:szCs w:val="20"/>
+        </w:rPr>
+        <w:t xml:space="preserve">1: </w:t>
+      </w:r>
+      <w:r>
+        <w:rPr>
+          <w:rFonts w:ascii="Segoe UI" w:hAnsi="Segoe UI" w:cs="Segoe UI"/>
+          <w:sz w:val="20"/>
+          <w:szCs w:val="20"/>
+        </w:rPr>
+        <w:t>Xóa thành công</w:t>
+      </w:r>
+    </w:p>
+    <w:p>
+      <w:pPr>
+        <w:pStyle w:val="ListParagraph"/>
+        <w:numPr>
+          <w:ilvl w:val="0"/>
+          <w:numId w:val="4"/>
+        </w:numPr>
+        <w:rPr>
+          <w:rFonts w:ascii="Segoe UI" w:hAnsi="Segoe UI" w:cs="Segoe UI"/>
+          <w:sz w:val="20"/>
+          <w:szCs w:val="20"/>
+        </w:rPr>
+      </w:pPr>
+      <w:r>
+        <w:rPr>
+          <w:rFonts w:ascii="Segoe UI" w:hAnsi="Segoe UI" w:cs="Segoe UI"/>
+          <w:sz w:val="20"/>
+          <w:szCs w:val="20"/>
+        </w:rPr>
+        <w:t>message: diễn giải kết quả</w:t>
+      </w:r>
+    </w:p>
+    <w:p>
+      <w:pPr>
+        <w:pStyle w:val="ListParagraph"/>
+        <w:numPr>
+          <w:ilvl w:val="0"/>
+          <w:numId w:val="3"/>
+        </w:numPr>
+        <w:ind w:left="720" w:hanging="360"/>
+        <w:rPr>
+          <w:rFonts w:ascii="Segoe UI" w:hAnsi="Segoe UI" w:cs="Segoe UI"/>
+          <w:b/>
+          <w:bCs/>
+          <w:color w:val="FF0000"/>
+        </w:rPr>
+      </w:pPr>
+      <w:r>
+        <w:rPr>
+          <w:rFonts w:ascii="Segoe UI" w:hAnsi="Segoe UI" w:cs="Segoe UI"/>
+          <w:b/>
+          <w:bCs/>
+          <w:color w:val="FF0000"/>
+        </w:rPr>
+        <w:t xml:space="preserve">API </w:t>
+      </w:r>
+      <w:r>
+        <w:rPr>
+          <w:rFonts w:ascii="Segoe UI" w:hAnsi="Segoe UI" w:cs="Segoe UI"/>
+          <w:b/>
+          <w:bCs/>
+          <w:color w:val="FF0000"/>
+        </w:rPr>
+        <w:t>hiển thị file (</w:t>
+      </w:r>
+      <w:r>
+        <w:rPr>
+          <w:rFonts w:ascii="Segoe UI" w:hAnsi="Segoe UI" w:cs="Segoe UI"/>
+          <w:b/>
+          <w:bCs/>
+          <w:color w:val="FF0000"/>
+        </w:rPr>
+        <w:t>lấy</w:t>
+      </w:r>
+      <w:r>
+        <w:rPr>
+          <w:rFonts w:ascii="Segoe UI" w:hAnsi="Segoe UI" w:cs="Segoe UI"/>
+          <w:b/>
+          <w:bCs/>
+          <w:color w:val="FF0000"/>
+        </w:rPr>
+        <w:t xml:space="preserve"> tất cả data trong database)</w:t>
+      </w:r>
+    </w:p>
+    <w:p>
+      <w:pPr>
+        <w:pStyle w:val="ListParagraph"/>
+        <w:ind w:left="1080"/>
+        <w:rPr>
+          <w:rFonts w:ascii="Segoe UI" w:hAnsi="Segoe UI" w:cs="Segoe UI"/>
+          <w:sz w:val="20"/>
+          <w:szCs w:val="20"/>
+        </w:rPr>
+      </w:pPr>
+      <w:r>
+        <w:rPr>
+          <w:rFonts w:ascii="Segoe UI" w:hAnsi="Segoe UI" w:cs="Segoe UI"/>
+          <w:sz w:val="20"/>
+          <w:szCs w:val="20"/>
+        </w:rPr>
+        <w:t>URL: /</w:t>
+      </w:r>
+      <w:r>
+        <w:rPr>
+          <w:rFonts w:ascii="Segoe UI" w:hAnsi="Segoe UI" w:cs="Segoe UI"/>
+          <w:sz w:val="20"/>
+          <w:szCs w:val="20"/>
+        </w:rPr>
+        <w:t>show</w:t>
+      </w:r>
+      <w:r>
+        <w:rPr>
+          <w:rFonts w:ascii="Segoe UI" w:hAnsi="Segoe UI" w:cs="Segoe UI"/>
+          <w:sz w:val="20"/>
+          <w:szCs w:val="20"/>
+        </w:rPr>
+        <w:tab/>
+      </w:r>
+      <w:r>
+        <w:rPr>
+          <w:rFonts w:ascii="Segoe UI" w:hAnsi="Segoe UI" w:cs="Segoe UI"/>
+          <w:sz w:val="20"/>
+          <w:szCs w:val="20"/>
+        </w:rPr>
+        <w:tab/>
+        <w:t>(</w:t>
+      </w:r>
+      <w:r>
+        <w:rPr>
+          <w:rFonts w:ascii="Segoe UI" w:hAnsi="Segoe UI" w:cs="Segoe UI"/>
+          <w:sz w:val="20"/>
+          <w:szCs w:val="20"/>
+        </w:rPr>
+        <w:t>GET</w:t>
+      </w:r>
+      <w:r>
+        <w:rPr>
+          <w:rFonts w:ascii="Segoe UI" w:hAnsi="Segoe UI" w:cs="Segoe UI"/>
+          <w:sz w:val="20"/>
+          <w:szCs w:val="20"/>
+        </w:rPr>
+        <w:t>)</w:t>
+      </w:r>
+    </w:p>
+    <w:p>
+      <w:pPr>
+        <w:pStyle w:val="ListParagraph"/>
+        <w:ind w:left="1080"/>
+        <w:rPr>
+          <w:rFonts w:ascii="Segoe UI" w:hAnsi="Segoe UI" w:cs="Segoe UI"/>
+          <w:b/>
+          <w:bCs/>
+          <w:sz w:val="20"/>
+          <w:szCs w:val="20"/>
+        </w:rPr>
+      </w:pPr>
+      <w:r>
+        <w:rPr>
+          <w:rFonts w:ascii="Segoe UI" w:hAnsi="Segoe UI" w:cs="Segoe UI"/>
+          <w:b/>
+          <w:bCs/>
+          <w:sz w:val="20"/>
+          <w:szCs w:val="20"/>
+        </w:rPr>
+        <w:t>Req:</w:t>
+      </w:r>
+    </w:p>
+    <w:p>
+      <w:pPr>
+        <w:pStyle w:val="ListParagraph"/>
+        <w:ind w:left="1080"/>
+        <w:rPr>
+          <w:rFonts w:ascii="Segoe UI" w:hAnsi="Segoe UI" w:cs="Segoe UI"/>
+          <w:b/>
+          <w:bCs/>
+          <w:sz w:val="20"/>
+          <w:szCs w:val="20"/>
+        </w:rPr>
+      </w:pPr>
+      <w:r>
+        <w:rPr>
+          <w:rFonts w:ascii="Segoe UI" w:hAnsi="Segoe UI" w:cs="Segoe UI"/>
+          <w:b/>
+          <w:bCs/>
+          <w:sz w:val="20"/>
+          <w:szCs w:val="20"/>
+        </w:rPr>
+        <w:t>Res:</w:t>
+      </w:r>
+    </w:p>
+    <w:p>
+      <w:pPr>
+        <w:pStyle w:val="ListParagraph"/>
+        <w:ind w:left="1440"/>
+        <w:rPr>
+          <w:rFonts w:ascii="Segoe UI" w:hAnsi="Segoe UI" w:cs="Segoe UI"/>
+          <w:sz w:val="20"/>
+          <w:szCs w:val="20"/>
+        </w:rPr>
+      </w:pPr>
+      <w:r>
+        <w:rPr>
+          <w:rFonts w:ascii="Segoe UI" w:hAnsi="Segoe UI" w:cs="Segoe UI"/>
+          <w:sz w:val="20"/>
+          <w:szCs w:val="20"/>
+        </w:rPr>
+        <w:t>{</w:t>
+      </w:r>
+    </w:p>
+    <w:p>
+      <w:pPr>
+        <w:pStyle w:val="ListParagraph"/>
+        <w:ind w:left="1440"/>
+        <w:rPr>
+          <w:rFonts w:ascii="Segoe UI" w:hAnsi="Segoe UI" w:cs="Segoe UI"/>
+          <w:sz w:val="20"/>
+          <w:szCs w:val="20"/>
+        </w:rPr>
+      </w:pPr>
+      <w:r>
+        <w:rPr>
+          <w:rFonts w:ascii="Segoe UI" w:hAnsi="Segoe UI" w:cs="Segoe UI"/>
+          <w:sz w:val="20"/>
+          <w:szCs w:val="20"/>
+        </w:rPr>
+        <w:tab/>
+        <w:t>result: 1,</w:t>
+      </w:r>
+    </w:p>
+    <w:p>
+      <w:pPr>
+        <w:pStyle w:val="ListParagraph"/>
+        <w:ind w:left="1440"/>
+        <w:rPr>
+          <w:rFonts w:ascii="Segoe UI" w:hAnsi="Segoe UI" w:cs="Segoe UI"/>
+          <w:sz w:val="20"/>
+          <w:szCs w:val="20"/>
+        </w:rPr>
+      </w:pPr>
+      <w:r>
+        <w:rPr>
+          <w:rFonts w:ascii="Segoe UI" w:hAnsi="Segoe UI" w:cs="Segoe UI"/>
+          <w:sz w:val="20"/>
+          <w:szCs w:val="20"/>
+        </w:rPr>
+        <w:tab/>
+        <w:t>message: “Thành công”,</w:t>
+      </w:r>
+    </w:p>
+    <w:p>
+      <w:pPr>
+        <w:pStyle w:val="ListParagraph"/>
+        <w:ind w:left="1440"/>
+        <w:rPr>
+          <w:rFonts w:ascii="Segoe UI" w:hAnsi="Segoe UI" w:cs="Segoe UI"/>
+          <w:sz w:val="20"/>
+          <w:szCs w:val="20"/>
+        </w:rPr>
+      </w:pPr>
+      <w:r>
+        <w:rPr>
+          <w:rFonts w:ascii="Segoe UI" w:hAnsi="Segoe UI" w:cs="Segoe UI"/>
+          <w:sz w:val="20"/>
+          <w:szCs w:val="20"/>
+        </w:rPr>
+        <w:tab/>
+        <w:t>total_data: 2,</w:t>
+      </w:r>
+    </w:p>
+    <w:p>
+      <w:pPr>
+        <w:pStyle w:val="ListParagraph"/>
+        <w:ind w:left="1440"/>
+        <w:rPr>
+          <w:rFonts w:ascii="Segoe UI" w:hAnsi="Segoe UI" w:cs="Segoe UI"/>
+          <w:sz w:val="20"/>
+          <w:szCs w:val="20"/>
+        </w:rPr>
+      </w:pPr>
+      <w:r>
+        <w:rPr>
+          <w:rFonts w:ascii="Segoe UI" w:hAnsi="Segoe UI" w:cs="Segoe UI"/>
+          <w:sz w:val="20"/>
+          <w:szCs w:val="20"/>
+        </w:rPr>
+        <w:tab/>
+        <w:t>data: [</w:t>
+      </w:r>
+    </w:p>
+    <w:p>
+      <w:pPr>
+        <w:pStyle w:val="ListParagraph"/>
+        <w:ind w:left="1440"/>
+        <w:rPr>
+          <w:rFonts w:ascii="Segoe UI" w:hAnsi="Segoe UI" w:cs="Segoe UI"/>
+          <w:sz w:val="20"/>
+          <w:szCs w:val="20"/>
+        </w:rPr>
+      </w:pPr>
+      <w:r>
+        <w:rPr>
+          <w:rFonts w:ascii="Segoe UI" w:hAnsi="Segoe UI" w:cs="Segoe UI"/>
+          <w:sz w:val="20"/>
+          <w:szCs w:val="20"/>
+        </w:rPr>
+        <w:tab/>
+      </w:r>
+      <w:r>
+        <w:rPr>
+          <w:rFonts w:ascii="Segoe UI" w:hAnsi="Segoe UI" w:cs="Segoe UI"/>
+          <w:sz w:val="20"/>
+          <w:szCs w:val="20"/>
+        </w:rPr>
+        <w:tab/>
+        <w:t>{</w:t>
+      </w:r>
+    </w:p>
+    <w:p>
+      <w:pPr>
+        <w:pStyle w:val="ListParagraph"/>
+        <w:ind w:left="1440"/>
+        <w:rPr>
+          <w:rFonts w:ascii="Segoe UI" w:hAnsi="Segoe UI" w:cs="Segoe UI"/>
+          <w:sz w:val="20"/>
+          <w:szCs w:val="20"/>
+        </w:rPr>
+      </w:pPr>
+      <w:r>
+        <w:rPr>
+          <w:rFonts w:ascii="Segoe UI" w:hAnsi="Segoe UI" w:cs="Segoe UI"/>
+          <w:sz w:val="20"/>
+          <w:szCs w:val="20"/>
+        </w:rPr>
+        <w:tab/>
+      </w:r>
+      <w:r>
+        <w:rPr>
+          <w:rFonts w:ascii="Segoe UI" w:hAnsi="Segoe UI" w:cs="Segoe UI"/>
+          <w:sz w:val="20"/>
+          <w:szCs w:val="20"/>
+        </w:rPr>
+        <w:tab/>
+      </w:r>
+      <w:r>
+        <w:rPr>
+          <w:rFonts w:ascii="Segoe UI" w:hAnsi="Segoe UI" w:cs="Segoe UI"/>
+          <w:sz w:val="20"/>
+          <w:szCs w:val="20"/>
+        </w:rPr>
+        <w:tab/>
+        <w:t>name: “CP234”,</w:t>
+      </w:r>
+    </w:p>
+    <w:p>
+      <w:pPr>
+        <w:pStyle w:val="ListParagraph"/>
+        <w:ind w:left="1440"/>
+        <w:rPr>
+          <w:rFonts w:ascii="Segoe UI" w:hAnsi="Segoe UI" w:cs="Segoe UI"/>
+          <w:sz w:val="20"/>
+          <w:szCs w:val="20"/>
+        </w:rPr>
+      </w:pPr>
+      <w:r>
+        <w:rPr>
+          <w:rFonts w:ascii="Segoe UI" w:hAnsi="Segoe UI" w:cs="Segoe UI"/>
+          <w:sz w:val="20"/>
+          <w:szCs w:val="20"/>
+        </w:rPr>
+        <w:tab/>
+      </w:r>
+      <w:r>
+        <w:rPr>
+          <w:rFonts w:ascii="Segoe UI" w:hAnsi="Segoe UI" w:cs="Segoe UI"/>
+          <w:sz w:val="20"/>
+          <w:szCs w:val="20"/>
+        </w:rPr>
+        <w:tab/>
+      </w:r>
+      <w:r>
+        <w:rPr>
+          <w:rFonts w:ascii="Segoe UI" w:hAnsi="Segoe UI" w:cs="Segoe UI"/>
+          <w:sz w:val="20"/>
+          <w:szCs w:val="20"/>
+        </w:rPr>
+        <w:tab/>
+        <w:t>id: “QWE”,</w:t>
+      </w:r>
+    </w:p>
+    <w:p>
+      <w:pPr>
+        <w:pStyle w:val="ListParagraph"/>
+        <w:ind w:left="3600"/>
+        <w:rPr>
+          <w:rFonts w:ascii="Segoe UI" w:hAnsi="Segoe UI" w:cs="Segoe UI"/>
+        </w:rPr>
+      </w:pPr>
+      <w:r>
+        <w:rPr>
+          <w:rFonts w:ascii="Segoe UI" w:hAnsi="Segoe UI" w:cs="Segoe UI"/>
+          <w:sz w:val="20"/>
+          <w:szCs w:val="20"/>
+        </w:rPr>
+        <w:t>folderName: “CP234-QWE”,</w:t>
+      </w:r>
+      <w:r>
+        <w:rPr>
+          <w:rFonts w:ascii="Segoe UI" w:hAnsi="Segoe UI" w:cs="Segoe UI"/>
+          <w:sz w:val="20"/>
+          <w:szCs w:val="20"/>
+        </w:rPr>
+        <w:tab/>
+      </w:r>
+      <w:r>
+        <w:rPr>
+          <w:rFonts w:ascii="Segoe UI" w:eastAsia="Times New Roman" w:hAnsi="Segoe UI" w:cs="Segoe UI"/>
+          <w:b/>
+          <w:bCs/>
+          <w:color w:val="3D4F58"/>
+          <w:kern w:val="0"/>
+          <w:sz w:val="18"/>
+          <w:szCs w:val="18"/>
+          <w14:ligatures w14:val="none"/>
+        </w:rPr>
+        <w:br/>
+      </w:r>
+      <w:r>
+        <w:rPr>
+          <w:rFonts w:ascii="Segoe UI" w:eastAsia="Times New Roman" w:hAnsi="Segoe UI" w:cs="Segoe UI"/>
+          <w:kern w:val="0"/>
+          <w:sz w:val="20"/>
+          <w:szCs w:val="20"/>
+          <w14:ligatures w14:val="none"/>
+        </w:rPr>
+        <w:t>createAt: 2023-10-06T08:19:56.459+00:00</w:t>
+      </w:r>
+    </w:p>
+    <w:p>
+      <w:pPr>
+        <w:pStyle w:val="ListParagraph"/>
+        <w:ind w:left="1440"/>
+        <w:rPr>
+          <w:rFonts w:ascii="Segoe UI" w:hAnsi="Segoe UI" w:cs="Segoe UI"/>
+          <w:sz w:val="20"/>
+          <w:szCs w:val="20"/>
+        </w:rPr>
+      </w:pPr>
+      <w:r>
+        <w:rPr>
+          <w:rFonts w:ascii="Segoe UI" w:hAnsi="Segoe UI" w:cs="Segoe UI"/>
+          <w:sz w:val="20"/>
+          <w:szCs w:val="20"/>
+        </w:rPr>
+        <w:tab/>
+      </w:r>
+      <w:r>
+        <w:rPr>
+          <w:rFonts w:ascii="Segoe UI" w:hAnsi="Segoe UI" w:cs="Segoe UI"/>
+          <w:sz w:val="20"/>
+          <w:szCs w:val="20"/>
+        </w:rPr>
+        <w:tab/>
+        <w:t>},</w:t>
+      </w:r>
+    </w:p>
+    <w:p>
+      <w:pPr>
+        <w:pStyle w:val="ListParagraph"/>
+        <w:ind w:left="1440"/>
+        <w:rPr>
+          <w:rFonts w:ascii="Segoe UI" w:hAnsi="Segoe UI" w:cs="Segoe UI"/>
+          <w:sz w:val="20"/>
+          <w:szCs w:val="20"/>
+        </w:rPr>
+      </w:pPr>
+      <w:r>
+        <w:rPr>
+          <w:rFonts w:ascii="Segoe UI" w:hAnsi="Segoe UI" w:cs="Segoe UI"/>
+          <w:sz w:val="20"/>
+          <w:szCs w:val="20"/>
+        </w:rPr>
+        <w:tab/>
+      </w:r>
+      <w:r>
+        <w:rPr>
+          <w:rFonts w:ascii="Segoe UI" w:hAnsi="Segoe UI" w:cs="Segoe UI"/>
+          <w:sz w:val="20"/>
+          <w:szCs w:val="20"/>
+        </w:rPr>
+        <w:tab/>
+        <w:t>{</w:t>
+      </w:r>
+    </w:p>
+    <w:p>
+      <w:pPr>
+        <w:pStyle w:val="ListParagraph"/>
+        <w:ind w:left="1440"/>
+        <w:rPr>
+          <w:rFonts w:ascii="Segoe UI" w:hAnsi="Segoe UI" w:cs="Segoe UI"/>
+          <w:sz w:val="20"/>
+          <w:szCs w:val="20"/>
+        </w:rPr>
+      </w:pPr>
+      <w:r>
+        <w:rPr>
+          <w:rFonts w:ascii="Segoe UI" w:hAnsi="Segoe UI" w:cs="Segoe UI"/>
+          <w:sz w:val="20"/>
+          <w:szCs w:val="20"/>
+        </w:rPr>
+        <w:tab/>
+      </w:r>
+      <w:r>
+        <w:rPr>
+          <w:rFonts w:ascii="Segoe UI" w:hAnsi="Segoe UI" w:cs="Segoe UI"/>
+          <w:sz w:val="20"/>
+          <w:szCs w:val="20"/>
+        </w:rPr>
+        <w:tab/>
+      </w:r>
+      <w:r>
+        <w:rPr>
+          <w:rFonts w:ascii="Segoe UI" w:hAnsi="Segoe UI" w:cs="Segoe UI"/>
+          <w:sz w:val="20"/>
+          <w:szCs w:val="20"/>
+        </w:rPr>
+        <w:tab/>
+        <w:t>name: “CP234”,</w:t>
+      </w:r>
+    </w:p>
+    <w:p>
+      <w:pPr>
+        <w:pStyle w:val="ListParagraph"/>
+        <w:ind w:left="1440"/>
+        <w:rPr>
+          <w:rFonts w:ascii="Segoe UI" w:hAnsi="Segoe UI" w:cs="Segoe UI"/>
+          <w:sz w:val="20"/>
+          <w:szCs w:val="20"/>
+        </w:rPr>
+      </w:pPr>
+      <w:r>
+        <w:rPr>
+          <w:rFonts w:ascii="Segoe UI" w:hAnsi="Segoe UI" w:cs="Segoe UI"/>
+          <w:sz w:val="20"/>
+          <w:szCs w:val="20"/>
+        </w:rPr>
+        <w:tab/>
+      </w:r>
+      <w:r>
+        <w:rPr>
+          <w:rFonts w:ascii="Segoe UI" w:hAnsi="Segoe UI" w:cs="Segoe UI"/>
+          <w:sz w:val="20"/>
+          <w:szCs w:val="20"/>
+        </w:rPr>
+        <w:tab/>
+      </w:r>
+      <w:r>
+        <w:rPr>
+          <w:rFonts w:ascii="Segoe UI" w:hAnsi="Segoe UI" w:cs="Segoe UI"/>
+          <w:sz w:val="20"/>
+          <w:szCs w:val="20"/>
+        </w:rPr>
+        <w:tab/>
+        <w:t>id: “QWE”,</w:t>
+      </w:r>
+    </w:p>
+    <w:p>
+      <w:pPr>
+        <w:pStyle w:val="ListParagraph"/>
+        <w:ind w:left="3600"/>
+        <w:rPr>
+          <w:rFonts w:ascii="Segoe UI" w:hAnsi="Segoe UI" w:cs="Segoe UI"/>
+        </w:rPr>
+      </w:pPr>
+      <w:r>
+        <w:rPr>
+          <w:rFonts w:ascii="Segoe UI" w:hAnsi="Segoe UI" w:cs="Segoe UI"/>
+          <w:sz w:val="20"/>
+          <w:szCs w:val="20"/>
+        </w:rPr>
+        <w:t>folderName: “CP234-QWE”,</w:t>
+      </w:r>
+      <w:r>
+        <w:rPr>
+          <w:rFonts w:ascii="Segoe UI" w:hAnsi="Segoe UI" w:cs="Segoe UI"/>
+          <w:sz w:val="20"/>
+          <w:szCs w:val="20"/>
+        </w:rPr>
+        <w:tab/>
+      </w:r>
+      <w:r>
+        <w:rPr>
+          <w:rFonts w:ascii="Segoe UI" w:eastAsia="Times New Roman" w:hAnsi="Segoe UI" w:cs="Segoe UI"/>
+          <w:b/>
+          <w:bCs/>
+          <w:color w:val="3D4F58"/>
+          <w:kern w:val="0"/>
+          <w:sz w:val="18"/>
+          <w:szCs w:val="18"/>
+          <w14:ligatures w14:val="none"/>
+        </w:rPr>
+        <w:br/>
+      </w:r>
+      <w:r>
+        <w:rPr>
+          <w:rFonts w:ascii="Segoe UI" w:eastAsia="Times New Roman" w:hAnsi="Segoe UI" w:cs="Segoe UI"/>
+          <w:kern w:val="0"/>
+          <w:sz w:val="20"/>
+          <w:szCs w:val="20"/>
+          <w14:ligatures w14:val="none"/>
+        </w:rPr>
+        <w:t>createAt: 2023-10-06T08:19:56.459+00:00</w:t>
+      </w:r>
+    </w:p>
+    <w:p>
+      <w:pPr>
+        <w:pStyle w:val="ListParagraph"/>
+        <w:ind w:left="1440"/>
+        <w:rPr>
+          <w:rFonts w:ascii="Segoe UI" w:hAnsi="Segoe UI" w:cs="Segoe UI"/>
+          <w:sz w:val="20"/>
+          <w:szCs w:val="20"/>
+        </w:rPr>
+      </w:pPr>
+      <w:r>
+        <w:rPr>
+          <w:rFonts w:ascii="Segoe UI" w:hAnsi="Segoe UI" w:cs="Segoe UI"/>
+          <w:sz w:val="20"/>
+          <w:szCs w:val="20"/>
+        </w:rPr>
+        <w:tab/>
+      </w:r>
+      <w:r>
+        <w:rPr>
+          <w:rFonts w:ascii="Segoe UI" w:hAnsi="Segoe UI" w:cs="Segoe UI"/>
+          <w:sz w:val="20"/>
+          <w:szCs w:val="20"/>
+        </w:rPr>
+        <w:tab/>
+        <w:t>}</w:t>
+      </w:r>
+    </w:p>
+    <w:p>
+      <w:pPr>
+        <w:pStyle w:val="ListParagraph"/>
+        <w:ind w:left="1440"/>
+        <w:rPr>
+          <w:rFonts w:ascii="Segoe UI" w:hAnsi="Segoe UI" w:cs="Segoe UI"/>
+          <w:sz w:val="20"/>
+          <w:szCs w:val="20"/>
+        </w:rPr>
+      </w:pPr>
+      <w:r>
+        <w:rPr>
+          <w:rFonts w:ascii="Segoe UI" w:hAnsi="Segoe UI" w:cs="Segoe UI"/>
+          <w:sz w:val="20"/>
+          <w:szCs w:val="20"/>
+        </w:rPr>
+        <w:tab/>
+        <w:t>]</w:t>
+      </w:r>
+    </w:p>
+    <w:p>
+      <w:pPr>
+        <w:pStyle w:val="ListParagraph"/>
+        <w:ind w:left="1440"/>
+        <w:rPr>
+          <w:rFonts w:ascii="Segoe UI" w:hAnsi="Segoe UI" w:cs="Segoe UI"/>
+          <w:sz w:val="20"/>
+          <w:szCs w:val="20"/>
+        </w:rPr>
+      </w:pPr>
+      <w:r>
+        <w:rPr>
+          <w:rFonts w:ascii="Segoe UI" w:hAnsi="Segoe UI" w:cs="Segoe UI"/>
+          <w:sz w:val="20"/>
+          <w:szCs w:val="20"/>
+        </w:rPr>
+        <w:t>}</w:t>
+      </w:r>
+    </w:p>
+    <w:p>
+      <w:pPr>
+        <w:pStyle w:val="ListParagraph"/>
+        <w:ind w:left="1080"/>
+        <w:rPr>
+          <w:rFonts w:ascii="Segoe UI" w:hAnsi="Segoe UI" w:cs="Segoe UI"/>
+          <w:sz w:val="20"/>
+          <w:szCs w:val="20"/>
+        </w:rPr>
+      </w:pPr>
+    </w:p>
+    <w:p>
+      <w:pPr>
+        <w:pStyle w:val="ListParagraph"/>
+        <w:ind w:left="1080"/>
+        <w:rPr>
+          <w:rFonts w:ascii="Segoe UI" w:hAnsi="Segoe UI" w:cs="Segoe UI"/>
+          <w:b/>
+          <w:bCs/>
+          <w:i/>
+          <w:iCs/>
+          <w:sz w:val="20"/>
+          <w:szCs w:val="20"/>
+        </w:rPr>
+      </w:pPr>
+      <w:r>
+        <w:rPr>
+          <w:rFonts w:ascii="Segoe UI" w:hAnsi="Segoe UI" w:cs="Segoe UI"/>
+          <w:b/>
+          <w:bCs/>
+          <w:i/>
+          <w:iCs/>
+          <w:sz w:val="20"/>
+          <w:szCs w:val="20"/>
+        </w:rPr>
+        <w:t>Giải thích:</w:t>
+      </w:r>
+    </w:p>
+    <w:p>
+      <w:pPr>
+        <w:pStyle w:val="ListParagraph"/>
+        <w:numPr>
+          <w:ilvl w:val="0"/>
+          <w:numId w:val="4"/>
+        </w:numPr>
+        <w:rPr>
+          <w:rFonts w:ascii="Segoe UI" w:hAnsi="Segoe UI" w:cs="Segoe UI"/>
+          <w:sz w:val="20"/>
+          <w:szCs w:val="20"/>
+        </w:rPr>
+      </w:pPr>
+      <w:r>
+        <w:rPr>
+          <w:rFonts w:ascii="Segoe UI" w:hAnsi="Segoe UI" w:cs="Segoe UI"/>
+          <w:sz w:val="20"/>
+          <w:szCs w:val="20"/>
+        </w:rPr>
+        <w:t>folderName: tên của bo mạch</w:t>
+      </w:r>
+    </w:p>
+    <w:p>
+      <w:pPr>
+        <w:pStyle w:val="ListParagraph"/>
+        <w:numPr>
+          <w:ilvl w:val="0"/>
+          <w:numId w:val="4"/>
+        </w:numPr>
+        <w:rPr>
+          <w:rFonts w:ascii="Segoe UI" w:hAnsi="Segoe UI" w:cs="Segoe UI"/>
+          <w:sz w:val="20"/>
+          <w:szCs w:val="20"/>
+        </w:rPr>
+      </w:pPr>
+      <w:r>
+        <w:rPr>
+          <w:rFonts w:ascii="Segoe UI" w:hAnsi="Segoe UI" w:cs="Segoe UI"/>
+          <w:sz w:val="20"/>
+          <w:szCs w:val="20"/>
+        </w:rPr>
+        <w:t>folderID: mã của bo mạch</w:t>
+      </w:r>
+    </w:p>
+    <w:p>
+      <w:pPr>
+        <w:pStyle w:val="ListParagraph"/>
+        <w:numPr>
+          <w:ilvl w:val="0"/>
+          <w:numId w:val="4"/>
+        </w:numPr>
+        <w:rPr>
+          <w:rFonts w:ascii="Segoe UI" w:hAnsi="Segoe UI" w:cs="Segoe UI"/>
+          <w:sz w:val="20"/>
+          <w:szCs w:val="20"/>
+        </w:rPr>
+      </w:pPr>
+      <w:r>
+        <w:rPr>
+          <w:rFonts w:ascii="Segoe UI" w:hAnsi="Segoe UI" w:cs="Segoe UI"/>
+          <w:sz w:val="20"/>
+          <w:szCs w:val="20"/>
+        </w:rPr>
+        <w:t>total_data</w:t>
+      </w:r>
+      <w:r>
+        <w:rPr>
+          <w:rFonts w:ascii="Segoe UI" w:hAnsi="Segoe UI" w:cs="Segoe UI"/>
+          <w:sz w:val="20"/>
+          <w:szCs w:val="20"/>
+        </w:rPr>
+        <w:t>: tổng số bo mạch có trong database</w:t>
+      </w:r>
+    </w:p>
+    <w:p>
+      <w:pPr>
+        <w:pStyle w:val="ListParagraph"/>
+        <w:numPr>
+          <w:ilvl w:val="0"/>
+          <w:numId w:val="4"/>
+        </w:numPr>
+        <w:rPr>
+          <w:rFonts w:ascii="Segoe UI" w:hAnsi="Segoe UI" w:cs="Segoe UI"/>
+          <w:sz w:val="20"/>
+          <w:szCs w:val="20"/>
+        </w:rPr>
+      </w:pPr>
+      <w:r>
+        <w:rPr>
+          <w:rFonts w:ascii="Segoe UI" w:hAnsi="Segoe UI" w:cs="Segoe UI"/>
+          <w:sz w:val="20"/>
+          <w:szCs w:val="20"/>
+        </w:rPr>
+        <w:t xml:space="preserve">result: </w:t>
+      </w:r>
+    </w:p>
+    <w:p>
+      <w:pPr>
+        <w:pStyle w:val="ListParagraph"/>
+        <w:numPr>
+          <w:ilvl w:val="1"/>
+          <w:numId w:val="4"/>
+        </w:numPr>
+        <w:rPr>
+          <w:rFonts w:ascii="Segoe UI" w:hAnsi="Segoe UI" w:cs="Segoe UI"/>
+          <w:sz w:val="20"/>
+          <w:szCs w:val="20"/>
+        </w:rPr>
+      </w:pPr>
+      <w:r>
+        <w:rPr>
+          <w:rFonts w:ascii="Segoe UI" w:hAnsi="Segoe UI" w:cs="Segoe UI"/>
+          <w:sz w:val="20"/>
+          <w:szCs w:val="20"/>
+        </w:rPr>
+        <w:t xml:space="preserve">0: Lỗi </w:t>
+      </w:r>
+      <w:r>
+        <w:rPr>
+          <w:rFonts w:ascii="Segoe UI" w:hAnsi="Segoe UI" w:cs="Segoe UI"/>
+          <w:sz w:val="20"/>
+          <w:szCs w:val="20"/>
+        </w:rPr>
+        <w:t>do không tồn tại bất kì bo mạch nào trong database.</w:t>
+      </w:r>
+    </w:p>
+    <w:p>
+      <w:pPr>
+        <w:pStyle w:val="ListParagraph"/>
+        <w:numPr>
+          <w:ilvl w:val="1"/>
+          <w:numId w:val="4"/>
+        </w:numPr>
+        <w:rPr>
+          <w:rFonts w:ascii="Segoe UI" w:hAnsi="Segoe UI" w:cs="Segoe UI"/>
+          <w:sz w:val="20"/>
+          <w:szCs w:val="20"/>
+        </w:rPr>
+      </w:pPr>
+      <w:r>
+        <w:rPr>
+          <w:rFonts w:ascii="Segoe UI" w:hAnsi="Segoe UI" w:cs="Segoe UI"/>
+          <w:sz w:val="20"/>
+          <w:szCs w:val="20"/>
+        </w:rPr>
+        <w:t xml:space="preserve">1: </w:t>
+      </w:r>
+      <w:r>
+        <w:rPr>
+          <w:rFonts w:ascii="Segoe UI" w:hAnsi="Segoe UI" w:cs="Segoe UI"/>
+          <w:sz w:val="20"/>
+          <w:szCs w:val="20"/>
+        </w:rPr>
+        <w:t>T</w:t>
+      </w:r>
+      <w:r>
+        <w:rPr>
+          <w:rFonts w:ascii="Segoe UI" w:hAnsi="Segoe UI" w:cs="Segoe UI"/>
+          <w:sz w:val="20"/>
+          <w:szCs w:val="20"/>
+        </w:rPr>
+        <w:t>hành công</w:t>
+      </w:r>
+      <w:r>
+        <w:rPr>
+          <w:rFonts w:ascii="Segoe UI" w:hAnsi="Segoe UI" w:cs="Segoe UI"/>
+          <w:sz w:val="20"/>
+          <w:szCs w:val="20"/>
+        </w:rPr>
+        <w:t>.</w:t>
+      </w:r>
+    </w:p>
+    <w:p>
+      <w:pPr>
+        <w:pStyle w:val="ListParagraph"/>
+        <w:numPr>
+          <w:ilvl w:val="0"/>
+          <w:numId w:val="4"/>
+        </w:numPr>
+        <w:rPr>
+          <w:rFonts w:ascii="Segoe UI" w:hAnsi="Segoe UI" w:cs="Segoe UI"/>
+          <w:sz w:val="20"/>
+          <w:szCs w:val="20"/>
+        </w:rPr>
+      </w:pPr>
+      <w:r>
+        <w:rPr>
+          <w:rFonts w:ascii="Segoe UI" w:hAnsi="Segoe UI" w:cs="Segoe UI"/>
+          <w:sz w:val="20"/>
+          <w:szCs w:val="20"/>
+        </w:rPr>
+        <w:t>message: diễn giải kết quả</w:t>
+      </w:r>
+    </w:p>
+    <w:p>
+      <w:pPr>
+        <w:pStyle w:val="ListParagraph"/>
+        <w:ind w:left="1080"/>
+        <w:jc w:val="both"/>
+        <w:rPr>
+          <w:rFonts w:ascii="Segoe UI" w:hAnsi="Segoe UI" w:cs="Segoe UI"/>
+          <w:sz w:val="20"/>
+          <w:szCs w:val="20"/>
+        </w:rPr>
+      </w:pPr>
     </w:p>
     <w:sectPr>
       <w:pgSz w:w="12240" w:h="15840"/>
@@ -514,7 +2216,7 @@
   <w:abstractNum w:abstractNumId="1" w15:restartNumberingAfterBreak="0">
     <w:nsid w:val="380C5C78"/>
     <w:multiLevelType w:val="hybridMultilevel"/>
-    <w:tmpl w:val="D8F259E0"/>
+    <w:tmpl w:val="7488FA48"/>
     <w:lvl w:ilvl="0" w:tplc="912837D8">
       <w:start w:val="1"/>
       <w:numFmt w:val="bullet"/>
@@ -527,16 +2229,16 @@
         <w:rFonts w:ascii="Times New Roman" w:eastAsiaTheme="minorHAnsi" w:hAnsi="Times New Roman" w:cs="Times New Roman" w:hint="default"/>
       </w:rPr>
     </w:lvl>
-    <w:lvl w:ilvl="1" w:tplc="04090003" w:tentative="1">
+    <w:lvl w:ilvl="1" w:tplc="04090001">
       <w:start w:val="1"/>
       <w:numFmt w:val="bullet"/>
-      <w:lvlText w:val="o"/>
+      <w:lvlText w:val=""/>
       <w:lvlJc w:val="left"/>
       <w:pPr>
         <w:ind w:left="2160" w:hanging="360"/>
       </w:pPr>
       <w:rPr>
-        <w:rFonts w:ascii="Courier New" w:hAnsi="Courier New" w:cs="Courier New" w:hint="default"/>
+        <w:rFonts w:ascii="Symbol" w:hAnsi="Symbol" w:hint="default"/>
       </w:rPr>
     </w:lvl>
     <w:lvl w:ilvl="2" w:tplc="04090005" w:tentative="1">

</xml_diff>

<commit_message>
Update show data BE
</commit_message>
<xml_diff>
--- a/doc/APIdoc.docx
+++ b/doc/APIdoc.docx
@@ -227,41 +227,26 @@
           <w:szCs w:val="20"/>
         </w:rPr>
         <w:tab/>
-        <w:t>design</w:t>
-      </w:r>
-      <w:r>
-        <w:rPr>
-          <w:rFonts w:ascii="Segoe UI" w:hAnsi="Segoe UI" w:cs="Segoe UI"/>
-          <w:sz w:val="20"/>
-          <w:szCs w:val="20"/>
-        </w:rPr>
-        <w:t>: [],</w:t>
-      </w:r>
-    </w:p>
-    <w:p>
-      <w:pPr>
-        <w:pStyle w:val="ListParagraph"/>
-        <w:ind w:left="1440"/>
-        <w:rPr>
-          <w:rFonts w:ascii="Segoe UI" w:hAnsi="Segoe UI" w:cs="Segoe UI"/>
-          <w:sz w:val="20"/>
-          <w:szCs w:val="20"/>
-        </w:rPr>
-      </w:pPr>
-      <w:r>
-        <w:rPr>
-          <w:rFonts w:ascii="Segoe UI" w:hAnsi="Segoe UI" w:cs="Segoe UI"/>
-          <w:sz w:val="20"/>
-          <w:szCs w:val="20"/>
-        </w:rPr>
-        <w:tab/>
-      </w:r>
-      <w:r>
-        <w:rPr>
-          <w:rFonts w:ascii="Segoe UI" w:hAnsi="Segoe UI" w:cs="Segoe UI"/>
-          <w:sz w:val="20"/>
-          <w:szCs w:val="20"/>
-        </w:rPr>
+        <w:t>design: [],</w:t>
+      </w:r>
+    </w:p>
+    <w:p>
+      <w:pPr>
+        <w:pStyle w:val="ListParagraph"/>
+        <w:ind w:left="1440"/>
+        <w:rPr>
+          <w:rFonts w:ascii="Segoe UI" w:hAnsi="Segoe UI" w:cs="Segoe UI"/>
+          <w:sz w:val="20"/>
+          <w:szCs w:val="20"/>
+        </w:rPr>
+      </w:pPr>
+      <w:r>
+        <w:rPr>
+          <w:rFonts w:ascii="Segoe UI" w:hAnsi="Segoe UI" w:cs="Segoe UI"/>
+          <w:sz w:val="20"/>
+          <w:szCs w:val="20"/>
+        </w:rPr>
+        <w:tab/>
         <w:t>gerber: [],</w:t>
       </w:r>
     </w:p>
@@ -282,13 +267,6 @@
           <w:szCs w:val="20"/>
         </w:rPr>
         <w:tab/>
-      </w:r>
-      <w:r>
-        <w:rPr>
-          <w:rFonts w:ascii="Segoe UI" w:hAnsi="Segoe UI" w:cs="Segoe UI"/>
-          <w:sz w:val="20"/>
-          <w:szCs w:val="20"/>
-        </w:rPr>
         <w:t>bom: [],</w:t>
       </w:r>
     </w:p>
@@ -309,13 +287,6 @@
           <w:szCs w:val="20"/>
         </w:rPr>
         <w:tab/>
-      </w:r>
-      <w:r>
-        <w:rPr>
-          <w:rFonts w:ascii="Segoe UI" w:hAnsi="Segoe UI" w:cs="Segoe UI"/>
-          <w:sz w:val="20"/>
-          <w:szCs w:val="20"/>
-        </w:rPr>
         <w:t>assembly-guidelines: [],</w:t>
       </w:r>
     </w:p>
@@ -336,13 +307,6 @@
           <w:szCs w:val="20"/>
         </w:rPr>
         <w:tab/>
-      </w:r>
-      <w:r>
-        <w:rPr>
-          <w:rFonts w:ascii="Segoe UI" w:hAnsi="Segoe UI" w:cs="Segoe UI"/>
-          <w:sz w:val="20"/>
-          <w:szCs w:val="20"/>
-        </w:rPr>
         <w:t>testing-guidelines: [],</w:t>
       </w:r>
     </w:p>
@@ -363,13 +327,6 @@
           <w:szCs w:val="20"/>
         </w:rPr>
         <w:tab/>
-      </w:r>
-      <w:r>
-        <w:rPr>
-          <w:rFonts w:ascii="Segoe UI" w:hAnsi="Segoe UI" w:cs="Segoe UI"/>
-          <w:sz w:val="20"/>
-          <w:szCs w:val="20"/>
-        </w:rPr>
         <w:t>production-history: [],</w:t>
       </w:r>
     </w:p>
@@ -390,13 +347,6 @@
           <w:szCs w:val="20"/>
         </w:rPr>
         <w:tab/>
-      </w:r>
-      <w:r>
-        <w:rPr>
-          <w:rFonts w:ascii="Segoe UI" w:hAnsi="Segoe UI" w:cs="Segoe UI"/>
-          <w:sz w:val="20"/>
-          <w:szCs w:val="20"/>
-        </w:rPr>
         <w:t>trouble-shooting-guidelines: [],</w:t>
       </w:r>
     </w:p>
@@ -766,7 +716,7 @@
           <w:bCs/>
           <w:color w:val="FF0000"/>
         </w:rPr>
-        <w:t xml:space="preserve">API </w:t>
+        <w:t>API xóa thư mục khỏi database</w:t>
       </w:r>
       <w:r>
         <w:rPr>
@@ -775,15 +725,6 @@
           <w:bCs/>
           <w:color w:val="FF0000"/>
         </w:rPr>
-        <w:t>xóa thư mục khỏi database</w:t>
-      </w:r>
-      <w:r>
-        <w:rPr>
-          <w:rFonts w:ascii="Segoe UI" w:hAnsi="Segoe UI" w:cs="Segoe UI"/>
-          <w:b/>
-          <w:bCs/>
-          <w:color w:val="FF0000"/>
-        </w:rPr>
         <w:t xml:space="preserve"> (khi người dùng muốn xóa cả một thư mục)</w:t>
       </w:r>
     </w:p>
@@ -803,15 +744,7 @@
           <w:sz w:val="20"/>
           <w:szCs w:val="20"/>
         </w:rPr>
-        <w:t>URL: /</w:t>
-      </w:r>
-      <w:r>
-        <w:rPr>
-          <w:rFonts w:ascii="Segoe UI" w:hAnsi="Segoe UI" w:cs="Segoe UI"/>
-          <w:sz w:val="20"/>
-          <w:szCs w:val="20"/>
-        </w:rPr>
-        <w:t>delete</w:t>
+        <w:t>URL: /delete</w:t>
       </w:r>
       <w:r>
         <w:rPr>
@@ -1157,15 +1090,7 @@
           <w:sz w:val="20"/>
           <w:szCs w:val="20"/>
         </w:rPr>
-        <w:t xml:space="preserve">0: </w:t>
-      </w:r>
-      <w:r>
-        <w:rPr>
-          <w:rFonts w:ascii="Segoe UI" w:hAnsi="Segoe UI" w:cs="Segoe UI"/>
-          <w:sz w:val="20"/>
-          <w:szCs w:val="20"/>
-        </w:rPr>
-        <w:t>Lỗi không tồn tại nên không xóa</w:t>
+        <w:t>0: Lỗi không tồn tại nên không xóa</w:t>
       </w:r>
     </w:p>
     <w:p>
@@ -1187,15 +1112,7 @@
           <w:sz w:val="20"/>
           <w:szCs w:val="20"/>
         </w:rPr>
-        <w:t xml:space="preserve">1: </w:t>
-      </w:r>
-      <w:r>
-        <w:rPr>
-          <w:rFonts w:ascii="Segoe UI" w:hAnsi="Segoe UI" w:cs="Segoe UI"/>
-          <w:sz w:val="20"/>
-          <w:szCs w:val="20"/>
-        </w:rPr>
-        <w:t>Xóa thành công</w:t>
+        <w:t>1: Xóa thành công</w:t>
       </w:r>
     </w:p>
     <w:p>
@@ -1242,7 +1159,7 @@
           <w:bCs/>
           <w:color w:val="FF0000"/>
         </w:rPr>
-        <w:t xml:space="preserve">API </w:t>
+        <w:t>API hiển thị file (</w:t>
       </w:r>
       <w:r>
         <w:rPr>
@@ -1251,7 +1168,7 @@
           <w:bCs/>
           <w:color w:val="FF0000"/>
         </w:rPr>
-        <w:t>hiển thị file (</w:t>
+        <w:t>lấy</w:t>
       </w:r>
       <w:r>
         <w:rPr>
@@ -1260,15 +1177,6 @@
           <w:bCs/>
           <w:color w:val="FF0000"/>
         </w:rPr>
-        <w:t>lấy</w:t>
-      </w:r>
-      <w:r>
-        <w:rPr>
-          <w:rFonts w:ascii="Segoe UI" w:hAnsi="Segoe UI" w:cs="Segoe UI"/>
-          <w:b/>
-          <w:bCs/>
-          <w:color w:val="FF0000"/>
-        </w:rPr>
         <w:t xml:space="preserve"> tất cả data trong database)</w:t>
       </w:r>
     </w:p>
@@ -1288,48 +1196,24 @@
           <w:sz w:val="20"/>
           <w:szCs w:val="20"/>
         </w:rPr>
-        <w:t>URL: /</w:t>
-      </w:r>
-      <w:r>
-        <w:rPr>
-          <w:rFonts w:ascii="Segoe UI" w:hAnsi="Segoe UI" w:cs="Segoe UI"/>
-          <w:sz w:val="20"/>
-          <w:szCs w:val="20"/>
-        </w:rPr>
-        <w:t>show</w:t>
-      </w:r>
-      <w:r>
-        <w:rPr>
-          <w:rFonts w:ascii="Segoe UI" w:hAnsi="Segoe UI" w:cs="Segoe UI"/>
-          <w:sz w:val="20"/>
-          <w:szCs w:val="20"/>
-        </w:rPr>
-        <w:tab/>
-      </w:r>
-      <w:r>
-        <w:rPr>
-          <w:rFonts w:ascii="Segoe UI" w:hAnsi="Segoe UI" w:cs="Segoe UI"/>
-          <w:sz w:val="20"/>
-          <w:szCs w:val="20"/>
-        </w:rPr>
-        <w:tab/>
-        <w:t>(</w:t>
-      </w:r>
-      <w:r>
-        <w:rPr>
-          <w:rFonts w:ascii="Segoe UI" w:hAnsi="Segoe UI" w:cs="Segoe UI"/>
-          <w:sz w:val="20"/>
-          <w:szCs w:val="20"/>
-        </w:rPr>
-        <w:t>GET</w:t>
-      </w:r>
-      <w:r>
-        <w:rPr>
-          <w:rFonts w:ascii="Segoe UI" w:hAnsi="Segoe UI" w:cs="Segoe UI"/>
-          <w:sz w:val="20"/>
-          <w:szCs w:val="20"/>
-        </w:rPr>
-        <w:t>)</w:t>
+        <w:t>URL: /show</w:t>
+      </w:r>
+      <w:r>
+        <w:rPr>
+          <w:rFonts w:ascii="Segoe UI" w:hAnsi="Segoe UI" w:cs="Segoe UI"/>
+          <w:sz w:val="20"/>
+          <w:szCs w:val="20"/>
+        </w:rPr>
+        <w:tab/>
+      </w:r>
+      <w:r>
+        <w:rPr>
+          <w:rFonts w:ascii="Segoe UI" w:hAnsi="Segoe UI" w:cs="Segoe UI"/>
+          <w:sz w:val="20"/>
+          <w:szCs w:val="20"/>
+        </w:rPr>
+        <w:tab/>
+        <w:t>(GET)</w:t>
       </w:r>
     </w:p>
     <w:p>
@@ -2029,7 +1913,7 @@
           <w:sz w:val="20"/>
           <w:szCs w:val="20"/>
         </w:rPr>
-        <w:t>do không tồn tại bất kì bo mạch nào trong database.</w:t>
+        <w:t>không lấy được dữ liệu.</w:t>
       </w:r>
     </w:p>
     <w:p>

</xml_diff>

<commit_message>
update BE to download & renderIMG
</commit_message>
<xml_diff>
--- a/doc/APIdoc.docx
+++ b/doc/APIdoc.docx
@@ -2134,7 +2134,23 @@
           <w:szCs w:val="20"/>
         </w:rPr>
         <w:tab/>
-        <w:t>result: 1,</w:t>
+        <w:t>“</w:t>
+      </w:r>
+      <w:r>
+        <w:rPr>
+          <w:rFonts w:ascii="Segoe UI" w:hAnsi="Segoe UI" w:cs="Segoe UI"/>
+          <w:sz w:val="20"/>
+          <w:szCs w:val="20"/>
+        </w:rPr>
+        <w:t>img</w:t>
+      </w:r>
+      <w:r>
+        <w:rPr>
+          <w:rFonts w:ascii="Segoe UI" w:hAnsi="Segoe UI" w:cs="Segoe UI"/>
+          <w:sz w:val="20"/>
+          <w:szCs w:val="20"/>
+        </w:rPr>
+        <w:t>”: […],</w:t>
       </w:r>
     </w:p>
     <w:p>
@@ -2155,62 +2171,6 @@
         </w:rPr>
         <w:lastRenderedPageBreak/>
         <w:tab/>
-        <w:t>message: “Thành công”,</w:t>
-      </w:r>
-    </w:p>
-    <w:p>
-      <w:pPr>
-        <w:pStyle w:val="ListParagraph"/>
-        <w:ind w:left="1440"/>
-        <w:rPr>
-          <w:rFonts w:ascii="Segoe UI" w:hAnsi="Segoe UI" w:cs="Segoe UI"/>
-          <w:sz w:val="20"/>
-          <w:szCs w:val="20"/>
-        </w:rPr>
-      </w:pPr>
-      <w:r>
-        <w:rPr>
-          <w:rFonts w:ascii="Segoe UI" w:hAnsi="Segoe UI" w:cs="Segoe UI"/>
-          <w:sz w:val="20"/>
-          <w:szCs w:val="20"/>
-        </w:rPr>
-        <w:tab/>
-        <w:t xml:space="preserve">data: </w:t>
-      </w:r>
-      <w:r>
-        <w:rPr>
-          <w:rFonts w:ascii="Segoe UI" w:hAnsi="Segoe UI" w:cs="Segoe UI"/>
-          <w:sz w:val="20"/>
-          <w:szCs w:val="20"/>
-        </w:rPr>
-        <w:t>{</w:t>
-      </w:r>
-    </w:p>
-    <w:p>
-      <w:pPr>
-        <w:pStyle w:val="ListParagraph"/>
-        <w:ind w:left="1440"/>
-        <w:rPr>
-          <w:rFonts w:ascii="Segoe UI" w:hAnsi="Segoe UI" w:cs="Segoe UI"/>
-          <w:sz w:val="20"/>
-          <w:szCs w:val="20"/>
-        </w:rPr>
-      </w:pPr>
-      <w:r>
-        <w:rPr>
-          <w:rFonts w:ascii="Segoe UI" w:hAnsi="Segoe UI" w:cs="Segoe UI"/>
-          <w:sz w:val="20"/>
-          <w:szCs w:val="20"/>
-        </w:rPr>
-        <w:tab/>
-      </w:r>
-      <w:r>
-        <w:rPr>
-          <w:rFonts w:ascii="Segoe UI" w:hAnsi="Segoe UI" w:cs="Segoe UI"/>
-          <w:sz w:val="20"/>
-          <w:szCs w:val="20"/>
-        </w:rPr>
-        <w:tab/>
         <w:t>“</w:t>
       </w:r>
       <w:r>
@@ -2219,7 +2179,7 @@
           <w:sz w:val="20"/>
           <w:szCs w:val="20"/>
         </w:rPr>
-        <w:t>img</w:t>
+        <w:t>design</w:t>
       </w:r>
       <w:r>
         <w:rPr>
@@ -2247,21 +2207,6 @@
           <w:szCs w:val="20"/>
         </w:rPr>
         <w:tab/>
-      </w:r>
-      <w:r>
-        <w:rPr>
-          <w:rFonts w:ascii="Segoe UI" w:hAnsi="Segoe UI" w:cs="Segoe UI"/>
-          <w:sz w:val="20"/>
-          <w:szCs w:val="20"/>
-        </w:rPr>
-        <w:tab/>
-      </w:r>
-      <w:r>
-        <w:rPr>
-          <w:rFonts w:ascii="Segoe UI" w:hAnsi="Segoe UI" w:cs="Segoe UI"/>
-          <w:sz w:val="20"/>
-          <w:szCs w:val="20"/>
-        </w:rPr>
         <w:t>“</w:t>
       </w:r>
       <w:r>
@@ -2270,7 +2215,7 @@
           <w:sz w:val="20"/>
           <w:szCs w:val="20"/>
         </w:rPr>
-        <w:t>design</w:t>
+        <w:t>gerber</w:t>
       </w:r>
       <w:r>
         <w:rPr>
@@ -2298,21 +2243,6 @@
           <w:szCs w:val="20"/>
         </w:rPr>
         <w:tab/>
-      </w:r>
-      <w:r>
-        <w:rPr>
-          <w:rFonts w:ascii="Segoe UI" w:hAnsi="Segoe UI" w:cs="Segoe UI"/>
-          <w:sz w:val="20"/>
-          <w:szCs w:val="20"/>
-        </w:rPr>
-        <w:tab/>
-      </w:r>
-      <w:r>
-        <w:rPr>
-          <w:rFonts w:ascii="Segoe UI" w:hAnsi="Segoe UI" w:cs="Segoe UI"/>
-          <w:sz w:val="20"/>
-          <w:szCs w:val="20"/>
-        </w:rPr>
         <w:t>“</w:t>
       </w:r>
       <w:r>
@@ -2321,7 +2251,7 @@
           <w:sz w:val="20"/>
           <w:szCs w:val="20"/>
         </w:rPr>
-        <w:t>gerber</w:t>
+        <w:t>bom</w:t>
       </w:r>
       <w:r>
         <w:rPr>
@@ -2349,21 +2279,6 @@
           <w:szCs w:val="20"/>
         </w:rPr>
         <w:tab/>
-      </w:r>
-      <w:r>
-        <w:rPr>
-          <w:rFonts w:ascii="Segoe UI" w:hAnsi="Segoe UI" w:cs="Segoe UI"/>
-          <w:sz w:val="20"/>
-          <w:szCs w:val="20"/>
-        </w:rPr>
-        <w:tab/>
-      </w:r>
-      <w:r>
-        <w:rPr>
-          <w:rFonts w:ascii="Segoe UI" w:hAnsi="Segoe UI" w:cs="Segoe UI"/>
-          <w:sz w:val="20"/>
-          <w:szCs w:val="20"/>
-        </w:rPr>
         <w:t>“</w:t>
       </w:r>
       <w:r>
@@ -2372,7 +2287,7 @@
           <w:sz w:val="20"/>
           <w:szCs w:val="20"/>
         </w:rPr>
-        <w:t>bom</w:t>
+        <w:t>assembly-guidelines</w:t>
       </w:r>
       <w:r>
         <w:rPr>
@@ -2400,40 +2315,15 @@
           <w:szCs w:val="20"/>
         </w:rPr>
         <w:tab/>
-      </w:r>
-      <w:r>
-        <w:rPr>
-          <w:rFonts w:ascii="Segoe UI" w:hAnsi="Segoe UI" w:cs="Segoe UI"/>
-          <w:sz w:val="20"/>
-          <w:szCs w:val="20"/>
-        </w:rPr>
-        <w:tab/>
-      </w:r>
-      <w:r>
-        <w:rPr>
-          <w:rFonts w:ascii="Segoe UI" w:hAnsi="Segoe UI" w:cs="Segoe UI"/>
-          <w:sz w:val="20"/>
-          <w:szCs w:val="20"/>
-        </w:rPr>
         <w:t>“</w:t>
       </w:r>
-      <w:proofErr w:type="gramStart"/>
-      <w:r>
-        <w:rPr>
-          <w:rFonts w:ascii="Segoe UI" w:hAnsi="Segoe UI" w:cs="Segoe UI"/>
-          <w:sz w:val="20"/>
-          <w:szCs w:val="20"/>
-        </w:rPr>
-        <w:t>assembly</w:t>
-      </w:r>
-      <w:proofErr w:type="gramEnd"/>
-      <w:r>
-        <w:rPr>
-          <w:rFonts w:ascii="Segoe UI" w:hAnsi="Segoe UI" w:cs="Segoe UI"/>
-          <w:sz w:val="20"/>
-          <w:szCs w:val="20"/>
-        </w:rPr>
-        <w:t>-guidelines</w:t>
+      <w:r>
+        <w:rPr>
+          <w:rFonts w:ascii="Segoe UI" w:hAnsi="Segoe UI" w:cs="Segoe UI"/>
+          <w:sz w:val="20"/>
+          <w:szCs w:val="20"/>
+        </w:rPr>
+        <w:t>testing-guidelines</w:t>
       </w:r>
       <w:r>
         <w:rPr>
@@ -2461,40 +2351,15 @@
           <w:szCs w:val="20"/>
         </w:rPr>
         <w:tab/>
-      </w:r>
-      <w:r>
-        <w:rPr>
-          <w:rFonts w:ascii="Segoe UI" w:hAnsi="Segoe UI" w:cs="Segoe UI"/>
-          <w:sz w:val="20"/>
-          <w:szCs w:val="20"/>
-        </w:rPr>
-        <w:tab/>
-      </w:r>
-      <w:r>
-        <w:rPr>
-          <w:rFonts w:ascii="Segoe UI" w:hAnsi="Segoe UI" w:cs="Segoe UI"/>
-          <w:sz w:val="20"/>
-          <w:szCs w:val="20"/>
-        </w:rPr>
         <w:t>“</w:t>
       </w:r>
-      <w:proofErr w:type="gramStart"/>
-      <w:r>
-        <w:rPr>
-          <w:rFonts w:ascii="Segoe UI" w:hAnsi="Segoe UI" w:cs="Segoe UI"/>
-          <w:sz w:val="20"/>
-          <w:szCs w:val="20"/>
-        </w:rPr>
-        <w:t>testing</w:t>
-      </w:r>
-      <w:proofErr w:type="gramEnd"/>
-      <w:r>
-        <w:rPr>
-          <w:rFonts w:ascii="Segoe UI" w:hAnsi="Segoe UI" w:cs="Segoe UI"/>
-          <w:sz w:val="20"/>
-          <w:szCs w:val="20"/>
-        </w:rPr>
-        <w:t>-guidelines</w:t>
+      <w:r>
+        <w:rPr>
+          <w:rFonts w:ascii="Segoe UI" w:hAnsi="Segoe UI" w:cs="Segoe UI"/>
+          <w:sz w:val="20"/>
+          <w:szCs w:val="20"/>
+        </w:rPr>
+        <w:t>production-history</w:t>
       </w:r>
       <w:r>
         <w:rPr>
@@ -2522,40 +2387,15 @@
           <w:szCs w:val="20"/>
         </w:rPr>
         <w:tab/>
-      </w:r>
-      <w:r>
-        <w:rPr>
-          <w:rFonts w:ascii="Segoe UI" w:hAnsi="Segoe UI" w:cs="Segoe UI"/>
-          <w:sz w:val="20"/>
-          <w:szCs w:val="20"/>
-        </w:rPr>
-        <w:tab/>
-      </w:r>
-      <w:r>
-        <w:rPr>
-          <w:rFonts w:ascii="Segoe UI" w:hAnsi="Segoe UI" w:cs="Segoe UI"/>
-          <w:sz w:val="20"/>
-          <w:szCs w:val="20"/>
-        </w:rPr>
         <w:t>“</w:t>
       </w:r>
-      <w:proofErr w:type="gramStart"/>
-      <w:r>
-        <w:rPr>
-          <w:rFonts w:ascii="Segoe UI" w:hAnsi="Segoe UI" w:cs="Segoe UI"/>
-          <w:sz w:val="20"/>
-          <w:szCs w:val="20"/>
-        </w:rPr>
-        <w:t>production</w:t>
-      </w:r>
-      <w:proofErr w:type="gramEnd"/>
-      <w:r>
-        <w:rPr>
-          <w:rFonts w:ascii="Segoe UI" w:hAnsi="Segoe UI" w:cs="Segoe UI"/>
-          <w:sz w:val="20"/>
-          <w:szCs w:val="20"/>
-        </w:rPr>
-        <w:t>-history</w:t>
+      <w:r>
+        <w:rPr>
+          <w:rFonts w:ascii="Segoe UI" w:hAnsi="Segoe UI" w:cs="Segoe UI"/>
+          <w:sz w:val="20"/>
+          <w:szCs w:val="20"/>
+        </w:rPr>
+        <w:t>trouble-shooting-guidelines</w:t>
       </w:r>
       <w:r>
         <w:rPr>
@@ -2564,86 +2404,6 @@
           <w:szCs w:val="20"/>
         </w:rPr>
         <w:t>”: […],</w:t>
-      </w:r>
-    </w:p>
-    <w:p>
-      <w:pPr>
-        <w:pStyle w:val="ListParagraph"/>
-        <w:ind w:left="1440"/>
-        <w:rPr>
-          <w:rFonts w:ascii="Segoe UI" w:hAnsi="Segoe UI" w:cs="Segoe UI"/>
-          <w:sz w:val="20"/>
-          <w:szCs w:val="20"/>
-        </w:rPr>
-      </w:pPr>
-      <w:r>
-        <w:rPr>
-          <w:rFonts w:ascii="Segoe UI" w:hAnsi="Segoe UI" w:cs="Segoe UI"/>
-          <w:sz w:val="20"/>
-          <w:szCs w:val="20"/>
-        </w:rPr>
-        <w:tab/>
-      </w:r>
-      <w:r>
-        <w:rPr>
-          <w:rFonts w:ascii="Segoe UI" w:hAnsi="Segoe UI" w:cs="Segoe UI"/>
-          <w:sz w:val="20"/>
-          <w:szCs w:val="20"/>
-        </w:rPr>
-        <w:tab/>
-      </w:r>
-      <w:r>
-        <w:rPr>
-          <w:rFonts w:ascii="Segoe UI" w:hAnsi="Segoe UI" w:cs="Segoe UI"/>
-          <w:sz w:val="20"/>
-          <w:szCs w:val="20"/>
-        </w:rPr>
-        <w:t>“</w:t>
-      </w:r>
-      <w:proofErr w:type="gramStart"/>
-      <w:r>
-        <w:rPr>
-          <w:rFonts w:ascii="Segoe UI" w:hAnsi="Segoe UI" w:cs="Segoe UI"/>
-          <w:sz w:val="20"/>
-          <w:szCs w:val="20"/>
-        </w:rPr>
-        <w:t>trouble</w:t>
-      </w:r>
-      <w:proofErr w:type="gramEnd"/>
-      <w:r>
-        <w:rPr>
-          <w:rFonts w:ascii="Segoe UI" w:hAnsi="Segoe UI" w:cs="Segoe UI"/>
-          <w:sz w:val="20"/>
-          <w:szCs w:val="20"/>
-        </w:rPr>
-        <w:t>-shooting-guidelines</w:t>
-      </w:r>
-      <w:r>
-        <w:rPr>
-          <w:rFonts w:ascii="Segoe UI" w:hAnsi="Segoe UI" w:cs="Segoe UI"/>
-          <w:sz w:val="20"/>
-          <w:szCs w:val="20"/>
-        </w:rPr>
-        <w:t>”: […],</w:t>
-      </w:r>
-    </w:p>
-    <w:p>
-      <w:pPr>
-        <w:pStyle w:val="ListParagraph"/>
-        <w:ind w:left="1440" w:firstLine="720"/>
-        <w:rPr>
-          <w:rFonts w:ascii="Segoe UI" w:hAnsi="Segoe UI" w:cs="Segoe UI"/>
-          <w:sz w:val="20"/>
-          <w:szCs w:val="20"/>
-        </w:rPr>
-      </w:pPr>
-      <w:r>
-        <w:rPr>
-          <w:rFonts w:ascii="Segoe UI" w:hAnsi="Segoe UI" w:cs="Segoe UI"/>
-          <w:sz w:val="20"/>
-          <w:szCs w:val="20"/>
-        </w:rPr>
-        <w:t>}</w:t>
       </w:r>
     </w:p>
     <w:p>
@@ -2722,83 +2482,122 @@
           <w:sz w:val="20"/>
           <w:szCs w:val="20"/>
         </w:rPr>
-        <w:t xml:space="preserve">result: </w:t>
+        <w:t>API trên chỉ để render ra giao diện chi tiết bo mạch không có ý nghĩa lấy file</w:t>
       </w:r>
     </w:p>
     <w:p>
       <w:pPr>
         <w:pStyle w:val="ListParagraph"/>
         <w:numPr>
-          <w:ilvl w:val="1"/>
-          <w:numId w:val="4"/>
+          <w:ilvl w:val="0"/>
+          <w:numId w:val="3"/>
         </w:numPr>
         <w:rPr>
           <w:rFonts w:ascii="Segoe UI" w:hAnsi="Segoe UI" w:cs="Segoe UI"/>
-          <w:sz w:val="20"/>
-          <w:szCs w:val="20"/>
-        </w:rPr>
-      </w:pPr>
-      <w:r>
-        <w:rPr>
-          <w:rFonts w:ascii="Segoe UI" w:hAnsi="Segoe UI" w:cs="Segoe UI"/>
-          <w:sz w:val="20"/>
-          <w:szCs w:val="20"/>
-        </w:rPr>
-        <w:t xml:space="preserve">0: Lỗi </w:t>
-      </w:r>
-      <w:r>
-        <w:rPr>
-          <w:rFonts w:ascii="Segoe UI" w:hAnsi="Segoe UI" w:cs="Segoe UI"/>
-          <w:sz w:val="20"/>
-          <w:szCs w:val="20"/>
-        </w:rPr>
-        <w:t>không lấy được dữ liệu.</w:t>
-      </w:r>
-    </w:p>
-    <w:p>
-      <w:pPr>
-        <w:pStyle w:val="ListParagraph"/>
-        <w:numPr>
-          <w:ilvl w:val="1"/>
-          <w:numId w:val="4"/>
-        </w:numPr>
-        <w:rPr>
-          <w:rFonts w:ascii="Segoe UI" w:hAnsi="Segoe UI" w:cs="Segoe UI"/>
-          <w:sz w:val="20"/>
-          <w:szCs w:val="20"/>
-        </w:rPr>
-      </w:pPr>
-      <w:r>
-        <w:rPr>
-          <w:rFonts w:ascii="Segoe UI" w:hAnsi="Segoe UI" w:cs="Segoe UI"/>
-          <w:sz w:val="20"/>
-          <w:szCs w:val="20"/>
-        </w:rPr>
-        <w:t xml:space="preserve">1: </w:t>
-      </w:r>
-      <w:r>
-        <w:rPr>
-          <w:rFonts w:ascii="Segoe UI" w:hAnsi="Segoe UI" w:cs="Segoe UI"/>
-          <w:sz w:val="20"/>
-          <w:szCs w:val="20"/>
-        </w:rPr>
-        <w:t>T</w:t>
-      </w:r>
-      <w:r>
-        <w:rPr>
-          <w:rFonts w:ascii="Segoe UI" w:hAnsi="Segoe UI" w:cs="Segoe UI"/>
-          <w:sz w:val="20"/>
-          <w:szCs w:val="20"/>
-        </w:rPr>
-        <w:t>hành công</w:t>
-      </w:r>
-      <w:r>
-        <w:rPr>
-          <w:rFonts w:ascii="Segoe UI" w:hAnsi="Segoe UI" w:cs="Segoe UI"/>
-          <w:sz w:val="20"/>
-          <w:szCs w:val="20"/>
-        </w:rPr>
-        <w:t>.</w:t>
+          <w:b/>
+          <w:bCs/>
+          <w:color w:val="FF0000"/>
+        </w:rPr>
+      </w:pPr>
+      <w:r>
+        <w:rPr>
+          <w:rFonts w:ascii="Segoe UI" w:hAnsi="Segoe UI" w:cs="Segoe UI"/>
+          <w:b/>
+          <w:bCs/>
+          <w:color w:val="FF0000"/>
+        </w:rPr>
+        <w:t xml:space="preserve">API </w:t>
+      </w:r>
+      <w:r>
+        <w:rPr>
+          <w:rFonts w:ascii="Segoe UI" w:hAnsi="Segoe UI" w:cs="Segoe UI"/>
+          <w:b/>
+          <w:bCs/>
+          <w:color w:val="FF0000"/>
+        </w:rPr>
+        <w:t>download file</w:t>
+      </w:r>
+    </w:p>
+    <w:p>
+      <w:pPr>
+        <w:pStyle w:val="ListParagraph"/>
+        <w:ind w:left="1080"/>
+        <w:rPr>
+          <w:rFonts w:ascii="Segoe UI" w:hAnsi="Segoe UI" w:cs="Segoe UI"/>
+          <w:sz w:val="20"/>
+          <w:szCs w:val="20"/>
+        </w:rPr>
+      </w:pPr>
+      <w:r>
+        <w:rPr>
+          <w:rFonts w:ascii="Segoe UI" w:hAnsi="Segoe UI" w:cs="Segoe UI"/>
+          <w:sz w:val="20"/>
+          <w:szCs w:val="20"/>
+        </w:rPr>
+        <w:t>URL: /show</w:t>
+      </w:r>
+      <w:r>
+        <w:rPr>
+          <w:rFonts w:ascii="Segoe UI" w:hAnsi="Segoe UI" w:cs="Segoe UI"/>
+          <w:sz w:val="20"/>
+          <w:szCs w:val="20"/>
+        </w:rPr>
+        <w:t>/download/:folderName/:path/:fileName</w:t>
+      </w:r>
+      <w:r>
+        <w:rPr>
+          <w:rFonts w:ascii="Segoe UI" w:hAnsi="Segoe UI" w:cs="Segoe UI"/>
+          <w:sz w:val="20"/>
+          <w:szCs w:val="20"/>
+        </w:rPr>
+        <w:tab/>
+      </w:r>
+      <w:r>
+        <w:rPr>
+          <w:rFonts w:ascii="Segoe UI" w:hAnsi="Segoe UI" w:cs="Segoe UI"/>
+          <w:sz w:val="20"/>
+          <w:szCs w:val="20"/>
+        </w:rPr>
+        <w:tab/>
+        <w:t>(GET)</w:t>
+      </w:r>
+    </w:p>
+    <w:p>
+      <w:pPr>
+        <w:pStyle w:val="ListParagraph"/>
+        <w:ind w:left="1080"/>
+        <w:rPr>
+          <w:rFonts w:ascii="Segoe UI" w:hAnsi="Segoe UI" w:cs="Segoe UI"/>
+          <w:sz w:val="20"/>
+          <w:szCs w:val="20"/>
+        </w:rPr>
+      </w:pPr>
+    </w:p>
+    <w:p>
+      <w:pPr>
+        <w:pStyle w:val="ListParagraph"/>
+        <w:ind w:left="1080"/>
+        <w:rPr>
+          <w:rFonts w:ascii="Segoe UI" w:hAnsi="Segoe UI" w:cs="Segoe UI"/>
+          <w:b/>
+          <w:bCs/>
+          <w:i/>
+          <w:iCs/>
+          <w:sz w:val="20"/>
+          <w:szCs w:val="20"/>
+        </w:rPr>
+      </w:pPr>
+      <w:r>
+        <w:rPr>
+          <w:rFonts w:ascii="Segoe UI" w:hAnsi="Segoe UI" w:cs="Segoe UI"/>
+          <w:b/>
+          <w:bCs/>
+          <w:i/>
+          <w:iCs/>
+          <w:sz w:val="20"/>
+          <w:szCs w:val="20"/>
+        </w:rPr>
+        <w:t>Giải thích:</w:t>
       </w:r>
     </w:p>
     <w:p>
@@ -2808,19 +2607,28 @@
           <w:ilvl w:val="0"/>
           <w:numId w:val="4"/>
         </w:numPr>
-        <w:rPr>
-          <w:rFonts w:ascii="Segoe UI" w:hAnsi="Segoe UI" w:cs="Segoe UI"/>
-          <w:sz w:val="20"/>
-          <w:szCs w:val="20"/>
-        </w:rPr>
-      </w:pPr>
-      <w:r>
-        <w:rPr>
-          <w:rFonts w:ascii="Segoe UI" w:hAnsi="Segoe UI" w:cs="Segoe UI"/>
-          <w:sz w:val="20"/>
-          <w:szCs w:val="20"/>
-        </w:rPr>
-        <w:t>message: diễn giải kết quả</w:t>
+        <w:jc w:val="both"/>
+        <w:rPr>
+          <w:rFonts w:ascii="Segoe UI" w:hAnsi="Segoe UI" w:cs="Segoe UI"/>
+          <w:sz w:val="20"/>
+          <w:szCs w:val="20"/>
+        </w:rPr>
+      </w:pPr>
+      <w:r>
+        <w:rPr>
+          <w:rFonts w:ascii="Segoe UI" w:hAnsi="Segoe UI" w:cs="Segoe UI"/>
+          <w:sz w:val="20"/>
+          <w:szCs w:val="20"/>
+        </w:rPr>
+        <w:t>:folderName</w:t>
+      </w:r>
+      <w:r>
+        <w:rPr>
+          <w:rFonts w:ascii="Segoe UI" w:hAnsi="Segoe UI" w:cs="Segoe UI"/>
+          <w:sz w:val="20"/>
+          <w:szCs w:val="20"/>
+        </w:rPr>
+        <w:t xml:space="preserve"> : Truyền tên của folder (Tên bo mạch – id bo mạch)</w:t>
       </w:r>
     </w:p>
     <w:p>
@@ -2830,25 +2638,296 @@
           <w:ilvl w:val="0"/>
           <w:numId w:val="4"/>
         </w:numPr>
-        <w:rPr>
-          <w:rFonts w:ascii="Segoe UI" w:hAnsi="Segoe UI" w:cs="Segoe UI"/>
-          <w:sz w:val="20"/>
-          <w:szCs w:val="20"/>
-        </w:rPr>
-      </w:pPr>
-      <w:r>
-        <w:rPr>
-          <w:rFonts w:ascii="Segoe UI" w:hAnsi="Segoe UI" w:cs="Segoe UI"/>
-          <w:sz w:val="20"/>
-          <w:szCs w:val="20"/>
-        </w:rPr>
-        <w:t>data: dữ liệu trả về</w:t>
+        <w:jc w:val="both"/>
+        <w:rPr>
+          <w:rFonts w:ascii="Segoe UI" w:hAnsi="Segoe UI" w:cs="Segoe UI"/>
+          <w:sz w:val="20"/>
+          <w:szCs w:val="20"/>
+        </w:rPr>
+      </w:pPr>
+      <w:r>
+        <w:rPr>
+          <w:rFonts w:ascii="Segoe UI" w:hAnsi="Segoe UI" w:cs="Segoe UI"/>
+          <w:sz w:val="20"/>
+          <w:szCs w:val="20"/>
+        </w:rPr>
+        <w:t xml:space="preserve">:path : Truyền thành phần folder download (img, </w:t>
+      </w:r>
+      <w:r>
+        <w:rPr>
+          <w:rFonts w:ascii="Segoe UI" w:hAnsi="Segoe UI" w:cs="Segoe UI"/>
+          <w:sz w:val="20"/>
+          <w:szCs w:val="20"/>
+        </w:rPr>
+        <w:t>gerber</w:t>
+      </w:r>
+      <w:r>
+        <w:rPr>
+          <w:rFonts w:ascii="Segoe UI" w:hAnsi="Segoe UI" w:cs="Segoe UI"/>
+          <w:sz w:val="20"/>
+          <w:szCs w:val="20"/>
+        </w:rPr>
+        <w:t xml:space="preserve">, </w:t>
+      </w:r>
+      <w:r>
+        <w:rPr>
+          <w:rFonts w:ascii="Segoe UI" w:hAnsi="Segoe UI" w:cs="Segoe UI"/>
+          <w:sz w:val="20"/>
+          <w:szCs w:val="20"/>
+        </w:rPr>
+        <w:t>bom</w:t>
+      </w:r>
+      <w:r>
+        <w:rPr>
+          <w:rFonts w:ascii="Segoe UI" w:hAnsi="Segoe UI" w:cs="Segoe UI"/>
+          <w:sz w:val="20"/>
+          <w:szCs w:val="20"/>
+        </w:rPr>
+        <w:t xml:space="preserve">, </w:t>
+      </w:r>
+      <w:r>
+        <w:rPr>
+          <w:rFonts w:ascii="Segoe UI" w:hAnsi="Segoe UI" w:cs="Segoe UI"/>
+          <w:sz w:val="20"/>
+          <w:szCs w:val="20"/>
+        </w:rPr>
+        <w:t>assembly-guidelines</w:t>
+      </w:r>
+      <w:r>
+        <w:rPr>
+          <w:rFonts w:ascii="Segoe UI" w:hAnsi="Segoe UI" w:cs="Segoe UI"/>
+          <w:sz w:val="20"/>
+          <w:szCs w:val="20"/>
+        </w:rPr>
+        <w:t xml:space="preserve">, </w:t>
+      </w:r>
+      <w:r>
+        <w:rPr>
+          <w:rFonts w:ascii="Segoe UI" w:hAnsi="Segoe UI" w:cs="Segoe UI"/>
+          <w:sz w:val="20"/>
+          <w:szCs w:val="20"/>
+        </w:rPr>
+        <w:t>testing-guidelines</w:t>
+      </w:r>
+      <w:r>
+        <w:rPr>
+          <w:rFonts w:ascii="Segoe UI" w:hAnsi="Segoe UI" w:cs="Segoe UI"/>
+          <w:sz w:val="20"/>
+          <w:szCs w:val="20"/>
+        </w:rPr>
+        <w:t>, …)</w:t>
+      </w:r>
+    </w:p>
+    <w:p>
+      <w:pPr>
+        <w:pStyle w:val="ListParagraph"/>
+        <w:numPr>
+          <w:ilvl w:val="0"/>
+          <w:numId w:val="4"/>
+        </w:numPr>
+        <w:jc w:val="both"/>
+        <w:rPr>
+          <w:rFonts w:ascii="Segoe UI" w:hAnsi="Segoe UI" w:cs="Segoe UI"/>
+          <w:sz w:val="20"/>
+          <w:szCs w:val="20"/>
+        </w:rPr>
+      </w:pPr>
+      <w:r>
+        <w:rPr>
+          <w:rFonts w:ascii="Segoe UI" w:hAnsi="Segoe UI" w:cs="Segoe UI"/>
+          <w:sz w:val="20"/>
+          <w:szCs w:val="20"/>
+        </w:rPr>
+        <w:t>:fileName : Tên của file muốn tải</w:t>
+      </w:r>
+    </w:p>
+    <w:p>
+      <w:pPr>
+        <w:pStyle w:val="ListParagraph"/>
+        <w:numPr>
+          <w:ilvl w:val="0"/>
+          <w:numId w:val="3"/>
+        </w:numPr>
+        <w:rPr>
+          <w:rFonts w:ascii="Segoe UI" w:hAnsi="Segoe UI" w:cs="Segoe UI"/>
+          <w:b/>
+          <w:bCs/>
+          <w:color w:val="FF0000"/>
+        </w:rPr>
+      </w:pPr>
+      <w:r>
+        <w:rPr>
+          <w:rFonts w:ascii="Segoe UI" w:hAnsi="Segoe UI" w:cs="Segoe UI"/>
+          <w:b/>
+          <w:bCs/>
+          <w:color w:val="FF0000"/>
+        </w:rPr>
+        <w:t xml:space="preserve">API </w:t>
+      </w:r>
+      <w:r>
+        <w:rPr>
+          <w:rFonts w:ascii="Segoe UI" w:hAnsi="Segoe UI" w:cs="Segoe UI"/>
+          <w:b/>
+          <w:bCs/>
+          <w:color w:val="FF0000"/>
+        </w:rPr>
+        <w:t>render IMG</w:t>
       </w:r>
     </w:p>
     <w:p>
       <w:pPr>
         <w:pStyle w:val="ListParagraph"/>
         <w:ind w:left="1080"/>
+        <w:rPr>
+          <w:rFonts w:ascii="Segoe UI" w:hAnsi="Segoe UI" w:cs="Segoe UI"/>
+          <w:sz w:val="20"/>
+          <w:szCs w:val="20"/>
+        </w:rPr>
+      </w:pPr>
+      <w:r>
+        <w:rPr>
+          <w:rFonts w:ascii="Segoe UI" w:hAnsi="Segoe UI" w:cs="Segoe UI"/>
+          <w:sz w:val="20"/>
+          <w:szCs w:val="20"/>
+        </w:rPr>
+        <w:t>URL: /show</w:t>
+      </w:r>
+      <w:r>
+        <w:rPr>
+          <w:rFonts w:ascii="Segoe UI" w:hAnsi="Segoe UI" w:cs="Segoe UI"/>
+          <w:sz w:val="20"/>
+          <w:szCs w:val="20"/>
+        </w:rPr>
+        <w:t>/</w:t>
+      </w:r>
+      <w:r>
+        <w:rPr>
+          <w:rFonts w:ascii="Segoe UI" w:hAnsi="Segoe UI" w:cs="Segoe UI"/>
+          <w:sz w:val="20"/>
+          <w:szCs w:val="20"/>
+        </w:rPr>
+        <w:t>renderIMG</w:t>
+      </w:r>
+      <w:r>
+        <w:rPr>
+          <w:rFonts w:ascii="Segoe UI" w:hAnsi="Segoe UI" w:cs="Segoe UI"/>
+          <w:sz w:val="20"/>
+          <w:szCs w:val="20"/>
+        </w:rPr>
+        <w:t>/:folderName/:fileName</w:t>
+      </w:r>
+      <w:r>
+        <w:rPr>
+          <w:rFonts w:ascii="Segoe UI" w:hAnsi="Segoe UI" w:cs="Segoe UI"/>
+          <w:sz w:val="20"/>
+          <w:szCs w:val="20"/>
+        </w:rPr>
+        <w:tab/>
+      </w:r>
+      <w:r>
+        <w:rPr>
+          <w:rFonts w:ascii="Segoe UI" w:hAnsi="Segoe UI" w:cs="Segoe UI"/>
+          <w:sz w:val="20"/>
+          <w:szCs w:val="20"/>
+        </w:rPr>
+        <w:tab/>
+        <w:t>(GET)</w:t>
+      </w:r>
+    </w:p>
+    <w:p>
+      <w:pPr>
+        <w:pStyle w:val="ListParagraph"/>
+        <w:ind w:left="1080"/>
+        <w:rPr>
+          <w:rFonts w:ascii="Segoe UI" w:hAnsi="Segoe UI" w:cs="Segoe UI"/>
+          <w:sz w:val="20"/>
+          <w:szCs w:val="20"/>
+        </w:rPr>
+      </w:pPr>
+    </w:p>
+    <w:p>
+      <w:pPr>
+        <w:pStyle w:val="ListParagraph"/>
+        <w:ind w:left="1080"/>
+        <w:rPr>
+          <w:rFonts w:ascii="Segoe UI" w:hAnsi="Segoe UI" w:cs="Segoe UI"/>
+          <w:b/>
+          <w:bCs/>
+          <w:i/>
+          <w:iCs/>
+          <w:sz w:val="20"/>
+          <w:szCs w:val="20"/>
+        </w:rPr>
+      </w:pPr>
+      <w:r>
+        <w:rPr>
+          <w:rFonts w:ascii="Segoe UI" w:hAnsi="Segoe UI" w:cs="Segoe UI"/>
+          <w:b/>
+          <w:bCs/>
+          <w:i/>
+          <w:iCs/>
+          <w:sz w:val="20"/>
+          <w:szCs w:val="20"/>
+        </w:rPr>
+        <w:t>Giải thích:</w:t>
+      </w:r>
+    </w:p>
+    <w:p>
+      <w:pPr>
+        <w:pStyle w:val="ListParagraph"/>
+        <w:numPr>
+          <w:ilvl w:val="0"/>
+          <w:numId w:val="4"/>
+        </w:numPr>
+        <w:jc w:val="both"/>
+        <w:rPr>
+          <w:rFonts w:ascii="Segoe UI" w:hAnsi="Segoe UI" w:cs="Segoe UI"/>
+          <w:sz w:val="20"/>
+          <w:szCs w:val="20"/>
+        </w:rPr>
+      </w:pPr>
+      <w:r>
+        <w:rPr>
+          <w:rFonts w:ascii="Segoe UI" w:hAnsi="Segoe UI" w:cs="Segoe UI"/>
+          <w:sz w:val="20"/>
+          <w:szCs w:val="20"/>
+        </w:rPr>
+        <w:t>:folderName : Truyền tên của folder (Tên bo mạch – id bo mạch)</w:t>
+      </w:r>
+    </w:p>
+    <w:p>
+      <w:pPr>
+        <w:pStyle w:val="ListParagraph"/>
+        <w:numPr>
+          <w:ilvl w:val="0"/>
+          <w:numId w:val="4"/>
+        </w:numPr>
+        <w:jc w:val="both"/>
+        <w:rPr>
+          <w:rFonts w:ascii="Segoe UI" w:hAnsi="Segoe UI" w:cs="Segoe UI"/>
+          <w:sz w:val="20"/>
+          <w:szCs w:val="20"/>
+        </w:rPr>
+      </w:pPr>
+      <w:r>
+        <w:rPr>
+          <w:rFonts w:ascii="Segoe UI" w:hAnsi="Segoe UI" w:cs="Segoe UI"/>
+          <w:sz w:val="20"/>
+          <w:szCs w:val="20"/>
+        </w:rPr>
+        <w:t xml:space="preserve">:fileName : Tên </w:t>
+      </w:r>
+      <w:r>
+        <w:rPr>
+          <w:rFonts w:ascii="Segoe UI" w:hAnsi="Segoe UI" w:cs="Segoe UI"/>
+          <w:sz w:val="20"/>
+          <w:szCs w:val="20"/>
+        </w:rPr>
+        <w:t>của IMG</w:t>
+      </w:r>
+    </w:p>
+    <w:p>
+      <w:pPr>
         <w:jc w:val="both"/>
         <w:rPr>
           <w:rFonts w:ascii="Segoe UI" w:hAnsi="Segoe UI" w:cs="Segoe UI"/>

</xml_diff>

<commit_message>
update delete file & doc
</commit_message>
<xml_diff>
--- a/doc/APIdoc.docx
+++ b/doc/APIdoc.docx
@@ -761,7 +761,23 @@
           <w:szCs w:val="20"/>
         </w:rPr>
         <w:tab/>
-        <w:t>(POST)</w:t>
+        <w:t>(</w:t>
+      </w:r>
+      <w:r>
+        <w:rPr>
+          <w:rFonts w:ascii="Segoe UI" w:hAnsi="Segoe UI" w:cs="Segoe UI"/>
+          <w:sz w:val="20"/>
+          <w:szCs w:val="20"/>
+        </w:rPr>
+        <w:t>DELETE</w:t>
+      </w:r>
+      <w:r>
+        <w:rPr>
+          <w:rFonts w:ascii="Segoe UI" w:hAnsi="Segoe UI" w:cs="Segoe UI"/>
+          <w:sz w:val="20"/>
+          <w:szCs w:val="20"/>
+        </w:rPr>
+        <w:t>)</w:t>
       </w:r>
     </w:p>
     <w:p>
@@ -2620,15 +2636,7 @@
           <w:sz w:val="20"/>
           <w:szCs w:val="20"/>
         </w:rPr>
-        <w:t>:folderName</w:t>
-      </w:r>
-      <w:r>
-        <w:rPr>
-          <w:rFonts w:ascii="Segoe UI" w:hAnsi="Segoe UI" w:cs="Segoe UI"/>
-          <w:sz w:val="20"/>
-          <w:szCs w:val="20"/>
-        </w:rPr>
-        <w:t xml:space="preserve"> : Truyền tên của folder (Tên bo mạch – id bo mạch)</w:t>
+        <w:t>:folderName : Truyền tên của folder (Tên bo mạch – id bo mạch)</w:t>
       </w:r>
     </w:p>
     <w:p>
@@ -2798,23 +2806,7 @@
           <w:sz w:val="20"/>
           <w:szCs w:val="20"/>
         </w:rPr>
-        <w:t>/</w:t>
-      </w:r>
-      <w:r>
-        <w:rPr>
-          <w:rFonts w:ascii="Segoe UI" w:hAnsi="Segoe UI" w:cs="Segoe UI"/>
-          <w:sz w:val="20"/>
-          <w:szCs w:val="20"/>
-        </w:rPr>
-        <w:t>renderIMG</w:t>
-      </w:r>
-      <w:r>
-        <w:rPr>
-          <w:rFonts w:ascii="Segoe UI" w:hAnsi="Segoe UI" w:cs="Segoe UI"/>
-          <w:sz w:val="20"/>
-          <w:szCs w:val="20"/>
-        </w:rPr>
-        <w:t>/:folderName/:fileName</w:t>
+        <w:t>/renderIMG/:folderName/:fileName</w:t>
       </w:r>
       <w:r>
         <w:rPr>
@@ -2915,16 +2907,316 @@
           <w:sz w:val="20"/>
           <w:szCs w:val="20"/>
         </w:rPr>
-        <w:t xml:space="preserve">:fileName : Tên </w:t>
-      </w:r>
-      <w:r>
-        <w:rPr>
-          <w:rFonts w:ascii="Segoe UI" w:hAnsi="Segoe UI" w:cs="Segoe UI"/>
-          <w:sz w:val="20"/>
-          <w:szCs w:val="20"/>
-        </w:rPr>
-        <w:t>của IMG</w:t>
-      </w:r>
+        <w:t>:fileName : Tên của IMG</w:t>
+      </w:r>
+    </w:p>
+    <w:p>
+      <w:pPr>
+        <w:pStyle w:val="ListParagraph"/>
+        <w:numPr>
+          <w:ilvl w:val="0"/>
+          <w:numId w:val="3"/>
+        </w:numPr>
+        <w:rPr>
+          <w:rFonts w:ascii="Segoe UI" w:hAnsi="Segoe UI" w:cs="Segoe UI"/>
+          <w:b/>
+          <w:bCs/>
+          <w:color w:val="FF0000"/>
+        </w:rPr>
+      </w:pPr>
+      <w:r>
+        <w:rPr>
+          <w:rFonts w:ascii="Segoe UI" w:hAnsi="Segoe UI" w:cs="Segoe UI"/>
+          <w:b/>
+          <w:bCs/>
+          <w:color w:val="FF0000"/>
+        </w:rPr>
+        <w:t xml:space="preserve">API </w:t>
+      </w:r>
+      <w:r>
+        <w:rPr>
+          <w:rFonts w:ascii="Segoe UI" w:hAnsi="Segoe UI" w:cs="Segoe UI"/>
+          <w:b/>
+          <w:bCs/>
+          <w:color w:val="FF0000"/>
+        </w:rPr>
+        <w:t>delete file</w:t>
+      </w:r>
+    </w:p>
+    <w:p>
+      <w:pPr>
+        <w:pStyle w:val="ListParagraph"/>
+        <w:ind w:left="1080"/>
+        <w:rPr>
+          <w:rFonts w:ascii="Segoe UI" w:hAnsi="Segoe UI" w:cs="Segoe UI"/>
+          <w:sz w:val="20"/>
+          <w:szCs w:val="20"/>
+        </w:rPr>
+      </w:pPr>
+      <w:r>
+        <w:rPr>
+          <w:rFonts w:ascii="Segoe UI" w:hAnsi="Segoe UI" w:cs="Segoe UI"/>
+          <w:sz w:val="20"/>
+          <w:szCs w:val="20"/>
+        </w:rPr>
+        <w:t>URL: /</w:t>
+      </w:r>
+      <w:r>
+        <w:rPr>
+          <w:rFonts w:ascii="Segoe UI" w:hAnsi="Segoe UI" w:cs="Segoe UI"/>
+          <w:sz w:val="20"/>
+          <w:szCs w:val="20"/>
+        </w:rPr>
+        <w:t>delete</w:t>
+      </w:r>
+      <w:r>
+        <w:rPr>
+          <w:rFonts w:ascii="Segoe UI" w:hAnsi="Segoe UI" w:cs="Segoe UI"/>
+          <w:sz w:val="20"/>
+          <w:szCs w:val="20"/>
+        </w:rPr>
+        <w:t>/</w:t>
+      </w:r>
+      <w:r>
+        <w:rPr>
+          <w:rFonts w:ascii="Segoe UI" w:hAnsi="Segoe UI" w:cs="Segoe UI"/>
+          <w:sz w:val="20"/>
+          <w:szCs w:val="20"/>
+        </w:rPr>
+        <w:t>file</w:t>
+      </w:r>
+      <w:r>
+        <w:rPr>
+          <w:rFonts w:ascii="Segoe UI" w:hAnsi="Segoe UI" w:cs="Segoe UI"/>
+          <w:sz w:val="20"/>
+          <w:szCs w:val="20"/>
+        </w:rPr>
+        <w:t>/:folderName/:path/:fileName</w:t>
+      </w:r>
+      <w:r>
+        <w:rPr>
+          <w:rFonts w:ascii="Segoe UI" w:hAnsi="Segoe UI" w:cs="Segoe UI"/>
+          <w:sz w:val="20"/>
+          <w:szCs w:val="20"/>
+        </w:rPr>
+        <w:tab/>
+      </w:r>
+      <w:r>
+        <w:rPr>
+          <w:rFonts w:ascii="Segoe UI" w:hAnsi="Segoe UI" w:cs="Segoe UI"/>
+          <w:sz w:val="20"/>
+          <w:szCs w:val="20"/>
+        </w:rPr>
+        <w:tab/>
+        <w:t>(</w:t>
+      </w:r>
+      <w:r>
+        <w:rPr>
+          <w:rFonts w:ascii="Segoe UI" w:hAnsi="Segoe UI" w:cs="Segoe UI"/>
+          <w:sz w:val="20"/>
+          <w:szCs w:val="20"/>
+        </w:rPr>
+        <w:t>DELETE</w:t>
+      </w:r>
+      <w:r>
+        <w:rPr>
+          <w:rFonts w:ascii="Segoe UI" w:hAnsi="Segoe UI" w:cs="Segoe UI"/>
+          <w:sz w:val="20"/>
+          <w:szCs w:val="20"/>
+        </w:rPr>
+        <w:t>)</w:t>
+      </w:r>
+    </w:p>
+    <w:p>
+      <w:pPr>
+        <w:pStyle w:val="ListParagraph"/>
+        <w:ind w:left="1080"/>
+        <w:rPr>
+          <w:rFonts w:ascii="Segoe UI" w:hAnsi="Segoe UI" w:cs="Segoe UI"/>
+          <w:sz w:val="20"/>
+          <w:szCs w:val="20"/>
+        </w:rPr>
+      </w:pPr>
+    </w:p>
+    <w:p>
+      <w:pPr>
+        <w:pStyle w:val="ListParagraph"/>
+        <w:ind w:left="1080"/>
+        <w:rPr>
+          <w:rFonts w:ascii="Segoe UI" w:hAnsi="Segoe UI" w:cs="Segoe UI"/>
+          <w:b/>
+          <w:bCs/>
+          <w:i/>
+          <w:iCs/>
+          <w:sz w:val="20"/>
+          <w:szCs w:val="20"/>
+        </w:rPr>
+      </w:pPr>
+      <w:r>
+        <w:rPr>
+          <w:rFonts w:ascii="Segoe UI" w:hAnsi="Segoe UI" w:cs="Segoe UI"/>
+          <w:b/>
+          <w:bCs/>
+          <w:i/>
+          <w:iCs/>
+          <w:sz w:val="20"/>
+          <w:szCs w:val="20"/>
+        </w:rPr>
+        <w:t>Giải thích:</w:t>
+      </w:r>
+    </w:p>
+    <w:p>
+      <w:pPr>
+        <w:pStyle w:val="ListParagraph"/>
+        <w:numPr>
+          <w:ilvl w:val="0"/>
+          <w:numId w:val="4"/>
+        </w:numPr>
+        <w:jc w:val="both"/>
+        <w:rPr>
+          <w:rFonts w:ascii="Segoe UI" w:hAnsi="Segoe UI" w:cs="Segoe UI"/>
+          <w:sz w:val="20"/>
+          <w:szCs w:val="20"/>
+        </w:rPr>
+      </w:pPr>
+      <w:r>
+        <w:rPr>
+          <w:rFonts w:ascii="Segoe UI" w:hAnsi="Segoe UI" w:cs="Segoe UI"/>
+          <w:sz w:val="20"/>
+          <w:szCs w:val="20"/>
+        </w:rPr>
+        <w:t>:folderName : Truyền tên của folder (Tên bo mạch – id bo mạch)</w:t>
+      </w:r>
+    </w:p>
+    <w:p>
+      <w:pPr>
+        <w:pStyle w:val="ListParagraph"/>
+        <w:numPr>
+          <w:ilvl w:val="0"/>
+          <w:numId w:val="4"/>
+        </w:numPr>
+        <w:jc w:val="both"/>
+        <w:rPr>
+          <w:rFonts w:ascii="Segoe UI" w:hAnsi="Segoe UI" w:cs="Segoe UI"/>
+          <w:sz w:val="20"/>
+          <w:szCs w:val="20"/>
+        </w:rPr>
+      </w:pPr>
+      <w:r>
+        <w:rPr>
+          <w:rFonts w:ascii="Segoe UI" w:hAnsi="Segoe UI" w:cs="Segoe UI"/>
+          <w:sz w:val="20"/>
+          <w:szCs w:val="20"/>
+        </w:rPr>
+        <w:t xml:space="preserve">:path : Truyền thành phần folder download (img, </w:t>
+      </w:r>
+      <w:r>
+        <w:rPr>
+          <w:rFonts w:ascii="Segoe UI" w:hAnsi="Segoe UI" w:cs="Segoe UI"/>
+          <w:sz w:val="20"/>
+          <w:szCs w:val="20"/>
+        </w:rPr>
+        <w:t>gerber</w:t>
+      </w:r>
+      <w:r>
+        <w:rPr>
+          <w:rFonts w:ascii="Segoe UI" w:hAnsi="Segoe UI" w:cs="Segoe UI"/>
+          <w:sz w:val="20"/>
+          <w:szCs w:val="20"/>
+        </w:rPr>
+        <w:t xml:space="preserve">, </w:t>
+      </w:r>
+      <w:r>
+        <w:rPr>
+          <w:rFonts w:ascii="Segoe UI" w:hAnsi="Segoe UI" w:cs="Segoe UI"/>
+          <w:sz w:val="20"/>
+          <w:szCs w:val="20"/>
+        </w:rPr>
+        <w:t>bom</w:t>
+      </w:r>
+      <w:r>
+        <w:rPr>
+          <w:rFonts w:ascii="Segoe UI" w:hAnsi="Segoe UI" w:cs="Segoe UI"/>
+          <w:sz w:val="20"/>
+          <w:szCs w:val="20"/>
+        </w:rPr>
+        <w:t xml:space="preserve">, </w:t>
+      </w:r>
+      <w:r>
+        <w:rPr>
+          <w:rFonts w:ascii="Segoe UI" w:hAnsi="Segoe UI" w:cs="Segoe UI"/>
+          <w:sz w:val="20"/>
+          <w:szCs w:val="20"/>
+        </w:rPr>
+        <w:t>assembly-guidelines</w:t>
+      </w:r>
+      <w:r>
+        <w:rPr>
+          <w:rFonts w:ascii="Segoe UI" w:hAnsi="Segoe UI" w:cs="Segoe UI"/>
+          <w:sz w:val="20"/>
+          <w:szCs w:val="20"/>
+        </w:rPr>
+        <w:t xml:space="preserve">, </w:t>
+      </w:r>
+      <w:r>
+        <w:rPr>
+          <w:rFonts w:ascii="Segoe UI" w:hAnsi="Segoe UI" w:cs="Segoe UI"/>
+          <w:sz w:val="20"/>
+          <w:szCs w:val="20"/>
+        </w:rPr>
+        <w:t>testing-guidelines</w:t>
+      </w:r>
+      <w:r>
+        <w:rPr>
+          <w:rFonts w:ascii="Segoe UI" w:hAnsi="Segoe UI" w:cs="Segoe UI"/>
+          <w:sz w:val="20"/>
+          <w:szCs w:val="20"/>
+        </w:rPr>
+        <w:t>, …)</w:t>
+      </w:r>
+    </w:p>
+    <w:p>
+      <w:pPr>
+        <w:pStyle w:val="ListParagraph"/>
+        <w:numPr>
+          <w:ilvl w:val="0"/>
+          <w:numId w:val="4"/>
+        </w:numPr>
+        <w:jc w:val="both"/>
+        <w:rPr>
+          <w:rFonts w:ascii="Segoe UI" w:hAnsi="Segoe UI" w:cs="Segoe UI"/>
+          <w:sz w:val="20"/>
+          <w:szCs w:val="20"/>
+        </w:rPr>
+      </w:pPr>
+      <w:r>
+        <w:rPr>
+          <w:rFonts w:ascii="Segoe UI" w:hAnsi="Segoe UI" w:cs="Segoe UI"/>
+          <w:sz w:val="20"/>
+          <w:szCs w:val="20"/>
+        </w:rPr>
+        <w:t xml:space="preserve">:fileName : Tên của file muốn </w:t>
+      </w:r>
+      <w:r>
+        <w:rPr>
+          <w:rFonts w:ascii="Segoe UI" w:hAnsi="Segoe UI" w:cs="Segoe UI"/>
+          <w:sz w:val="20"/>
+          <w:szCs w:val="20"/>
+        </w:rPr>
+        <w:t>xóa</w:t>
+      </w:r>
+    </w:p>
+    <w:p>
+      <w:pPr>
+        <w:pStyle w:val="ListParagraph"/>
+        <w:ind w:left="1080"/>
+        <w:rPr>
+          <w:rFonts w:ascii="Segoe UI" w:hAnsi="Segoe UI" w:cs="Segoe UI"/>
+          <w:b/>
+          <w:bCs/>
+          <w:color w:val="FF0000"/>
+        </w:rPr>
+      </w:pPr>
     </w:p>
     <w:p>
       <w:pPr>

</xml_diff>

<commit_message>
update BE deleteFile & downloadRar
</commit_message>
<xml_diff>
--- a/doc/APIdoc.docx
+++ b/doc/APIdoc.docx
@@ -760,7 +760,32 @@
           <w:sz w:val="20"/>
           <w:szCs w:val="20"/>
         </w:rPr>
-        <w:tab/>
+        <w:t>/folder</w:t>
+      </w:r>
+      <w:proofErr w:type="gramStart"/>
+      <w:r>
+        <w:rPr>
+          <w:rFonts w:ascii="Segoe UI" w:hAnsi="Segoe UI" w:cs="Segoe UI"/>
+          <w:sz w:val="20"/>
+          <w:szCs w:val="20"/>
+        </w:rPr>
+        <w:t>/:folderName</w:t>
+      </w:r>
+      <w:proofErr w:type="gramEnd"/>
+      <w:r>
+        <w:rPr>
+          <w:rFonts w:ascii="Segoe UI" w:hAnsi="Segoe UI" w:cs="Segoe UI"/>
+          <w:sz w:val="20"/>
+          <w:szCs w:val="20"/>
+        </w:rPr>
+        <w:tab/>
+      </w:r>
+      <w:r>
+        <w:rPr>
+          <w:rFonts w:ascii="Segoe UI" w:hAnsi="Segoe UI" w:cs="Segoe UI"/>
+          <w:sz w:val="20"/>
+          <w:szCs w:val="20"/>
+        </w:rPr>
         <w:t>(</w:t>
       </w:r>
       <w:r>
@@ -2297,13 +2322,23 @@
         <w:tab/>
         <w:t>“</w:t>
       </w:r>
-      <w:r>
-        <w:rPr>
-          <w:rFonts w:ascii="Segoe UI" w:hAnsi="Segoe UI" w:cs="Segoe UI"/>
-          <w:sz w:val="20"/>
-          <w:szCs w:val="20"/>
-        </w:rPr>
-        <w:t>assembly-guidelines</w:t>
+      <w:proofErr w:type="gramStart"/>
+      <w:r>
+        <w:rPr>
+          <w:rFonts w:ascii="Segoe UI" w:hAnsi="Segoe UI" w:cs="Segoe UI"/>
+          <w:sz w:val="20"/>
+          <w:szCs w:val="20"/>
+        </w:rPr>
+        <w:t>assembly</w:t>
+      </w:r>
+      <w:proofErr w:type="gramEnd"/>
+      <w:r>
+        <w:rPr>
+          <w:rFonts w:ascii="Segoe UI" w:hAnsi="Segoe UI" w:cs="Segoe UI"/>
+          <w:sz w:val="20"/>
+          <w:szCs w:val="20"/>
+        </w:rPr>
+        <w:t>-guidelines</w:t>
       </w:r>
       <w:r>
         <w:rPr>
@@ -2333,13 +2368,23 @@
         <w:tab/>
         <w:t>“</w:t>
       </w:r>
-      <w:r>
-        <w:rPr>
-          <w:rFonts w:ascii="Segoe UI" w:hAnsi="Segoe UI" w:cs="Segoe UI"/>
-          <w:sz w:val="20"/>
-          <w:szCs w:val="20"/>
-        </w:rPr>
-        <w:t>testing-guidelines</w:t>
+      <w:proofErr w:type="gramStart"/>
+      <w:r>
+        <w:rPr>
+          <w:rFonts w:ascii="Segoe UI" w:hAnsi="Segoe UI" w:cs="Segoe UI"/>
+          <w:sz w:val="20"/>
+          <w:szCs w:val="20"/>
+        </w:rPr>
+        <w:t>testing</w:t>
+      </w:r>
+      <w:proofErr w:type="gramEnd"/>
+      <w:r>
+        <w:rPr>
+          <w:rFonts w:ascii="Segoe UI" w:hAnsi="Segoe UI" w:cs="Segoe UI"/>
+          <w:sz w:val="20"/>
+          <w:szCs w:val="20"/>
+        </w:rPr>
+        <w:t>-guidelines</w:t>
       </w:r>
       <w:r>
         <w:rPr>
@@ -2369,13 +2414,23 @@
         <w:tab/>
         <w:t>“</w:t>
       </w:r>
-      <w:r>
-        <w:rPr>
-          <w:rFonts w:ascii="Segoe UI" w:hAnsi="Segoe UI" w:cs="Segoe UI"/>
-          <w:sz w:val="20"/>
-          <w:szCs w:val="20"/>
-        </w:rPr>
-        <w:t>production-history</w:t>
+      <w:proofErr w:type="gramStart"/>
+      <w:r>
+        <w:rPr>
+          <w:rFonts w:ascii="Segoe UI" w:hAnsi="Segoe UI" w:cs="Segoe UI"/>
+          <w:sz w:val="20"/>
+          <w:szCs w:val="20"/>
+        </w:rPr>
+        <w:t>production</w:t>
+      </w:r>
+      <w:proofErr w:type="gramEnd"/>
+      <w:r>
+        <w:rPr>
+          <w:rFonts w:ascii="Segoe UI" w:hAnsi="Segoe UI" w:cs="Segoe UI"/>
+          <w:sz w:val="20"/>
+          <w:szCs w:val="20"/>
+        </w:rPr>
+        <w:t>-history</w:t>
       </w:r>
       <w:r>
         <w:rPr>
@@ -2405,13 +2460,23 @@
         <w:tab/>
         <w:t>“</w:t>
       </w:r>
-      <w:r>
-        <w:rPr>
-          <w:rFonts w:ascii="Segoe UI" w:hAnsi="Segoe UI" w:cs="Segoe UI"/>
-          <w:sz w:val="20"/>
-          <w:szCs w:val="20"/>
-        </w:rPr>
-        <w:t>trouble-shooting-guidelines</w:t>
+      <w:proofErr w:type="gramStart"/>
+      <w:r>
+        <w:rPr>
+          <w:rFonts w:ascii="Segoe UI" w:hAnsi="Segoe UI" w:cs="Segoe UI"/>
+          <w:sz w:val="20"/>
+          <w:szCs w:val="20"/>
+        </w:rPr>
+        <w:t>trouble</w:t>
+      </w:r>
+      <w:proofErr w:type="gramEnd"/>
+      <w:r>
+        <w:rPr>
+          <w:rFonts w:ascii="Segoe UI" w:hAnsi="Segoe UI" w:cs="Segoe UI"/>
+          <w:sz w:val="20"/>
+          <w:szCs w:val="20"/>
+        </w:rPr>
+        <w:t>-shooting-guidelines</w:t>
       </w:r>
       <w:r>
         <w:rPr>
@@ -2558,7 +2623,25 @@
           <w:sz w:val="20"/>
           <w:szCs w:val="20"/>
         </w:rPr>
-        <w:t>/download/:folderName/:path/:fileName</w:t>
+        <w:t>/download</w:t>
+      </w:r>
+      <w:proofErr w:type="gramStart"/>
+      <w:r>
+        <w:rPr>
+          <w:rFonts w:ascii="Segoe UI" w:hAnsi="Segoe UI" w:cs="Segoe UI"/>
+          <w:sz w:val="20"/>
+          <w:szCs w:val="20"/>
+        </w:rPr>
+        <w:t>/:folderName</w:t>
+      </w:r>
+      <w:proofErr w:type="gramEnd"/>
+      <w:r>
+        <w:rPr>
+          <w:rFonts w:ascii="Segoe UI" w:hAnsi="Segoe UI" w:cs="Segoe UI"/>
+          <w:sz w:val="20"/>
+          <w:szCs w:val="20"/>
+        </w:rPr>
+        <w:t>/:path/:fileName</w:t>
       </w:r>
       <w:r>
         <w:rPr>
@@ -2630,13 +2713,23 @@
           <w:szCs w:val="20"/>
         </w:rPr>
       </w:pPr>
-      <w:r>
-        <w:rPr>
-          <w:rFonts w:ascii="Segoe UI" w:hAnsi="Segoe UI" w:cs="Segoe UI"/>
-          <w:sz w:val="20"/>
-          <w:szCs w:val="20"/>
-        </w:rPr>
-        <w:t>:folderName : Truyền tên của folder (Tên bo mạch – id bo mạch)</w:t>
+      <w:proofErr w:type="gramStart"/>
+      <w:r>
+        <w:rPr>
+          <w:rFonts w:ascii="Segoe UI" w:hAnsi="Segoe UI" w:cs="Segoe UI"/>
+          <w:sz w:val="20"/>
+          <w:szCs w:val="20"/>
+        </w:rPr>
+        <w:t>:folderName</w:t>
+      </w:r>
+      <w:proofErr w:type="gramEnd"/>
+      <w:r>
+        <w:rPr>
+          <w:rFonts w:ascii="Segoe UI" w:hAnsi="Segoe UI" w:cs="Segoe UI"/>
+          <w:sz w:val="20"/>
+          <w:szCs w:val="20"/>
+        </w:rPr>
+        <w:t xml:space="preserve"> : Truyền tên của folder (Tên bo mạch – id bo mạch)</w:t>
       </w:r>
     </w:p>
     <w:p>
@@ -2653,13 +2746,23 @@
           <w:szCs w:val="20"/>
         </w:rPr>
       </w:pPr>
-      <w:r>
-        <w:rPr>
-          <w:rFonts w:ascii="Segoe UI" w:hAnsi="Segoe UI" w:cs="Segoe UI"/>
-          <w:sz w:val="20"/>
-          <w:szCs w:val="20"/>
-        </w:rPr>
-        <w:t xml:space="preserve">:path : Truyền thành phần folder download (img, </w:t>
+      <w:proofErr w:type="gramStart"/>
+      <w:r>
+        <w:rPr>
+          <w:rFonts w:ascii="Segoe UI" w:hAnsi="Segoe UI" w:cs="Segoe UI"/>
+          <w:sz w:val="20"/>
+          <w:szCs w:val="20"/>
+        </w:rPr>
+        <w:t>:path</w:t>
+      </w:r>
+      <w:proofErr w:type="gramEnd"/>
+      <w:r>
+        <w:rPr>
+          <w:rFonts w:ascii="Segoe UI" w:hAnsi="Segoe UI" w:cs="Segoe UI"/>
+          <w:sz w:val="20"/>
+          <w:szCs w:val="20"/>
+        </w:rPr>
+        <w:t xml:space="preserve"> : Truyền thành phần folder download (img, </w:t>
       </w:r>
       <w:r>
         <w:rPr>
@@ -2740,13 +2843,23 @@
           <w:szCs w:val="20"/>
         </w:rPr>
       </w:pPr>
-      <w:r>
-        <w:rPr>
-          <w:rFonts w:ascii="Segoe UI" w:hAnsi="Segoe UI" w:cs="Segoe UI"/>
-          <w:sz w:val="20"/>
-          <w:szCs w:val="20"/>
-        </w:rPr>
-        <w:t>:fileName : Tên của file muốn tải</w:t>
+      <w:proofErr w:type="gramStart"/>
+      <w:r>
+        <w:rPr>
+          <w:rFonts w:ascii="Segoe UI" w:hAnsi="Segoe UI" w:cs="Segoe UI"/>
+          <w:sz w:val="20"/>
+          <w:szCs w:val="20"/>
+        </w:rPr>
+        <w:t>:fileName</w:t>
+      </w:r>
+      <w:proofErr w:type="gramEnd"/>
+      <w:r>
+        <w:rPr>
+          <w:rFonts w:ascii="Segoe UI" w:hAnsi="Segoe UI" w:cs="Segoe UI"/>
+          <w:sz w:val="20"/>
+          <w:szCs w:val="20"/>
+        </w:rPr>
+        <w:t xml:space="preserve"> : Tên của file muốn tải</w:t>
       </w:r>
     </w:p>
     <w:p>
@@ -2806,7 +2919,25 @@
           <w:sz w:val="20"/>
           <w:szCs w:val="20"/>
         </w:rPr>
-        <w:t>/renderIMG/:folderName/:fileName</w:t>
+        <w:t>/renderIMG</w:t>
+      </w:r>
+      <w:proofErr w:type="gramStart"/>
+      <w:r>
+        <w:rPr>
+          <w:rFonts w:ascii="Segoe UI" w:hAnsi="Segoe UI" w:cs="Segoe UI"/>
+          <w:sz w:val="20"/>
+          <w:szCs w:val="20"/>
+        </w:rPr>
+        <w:t>/:folderName</w:t>
+      </w:r>
+      <w:proofErr w:type="gramEnd"/>
+      <w:r>
+        <w:rPr>
+          <w:rFonts w:ascii="Segoe UI" w:hAnsi="Segoe UI" w:cs="Segoe UI"/>
+          <w:sz w:val="20"/>
+          <w:szCs w:val="20"/>
+        </w:rPr>
+        <w:t>/:fileName</w:t>
       </w:r>
       <w:r>
         <w:rPr>
@@ -2878,13 +3009,23 @@
           <w:szCs w:val="20"/>
         </w:rPr>
       </w:pPr>
-      <w:r>
-        <w:rPr>
-          <w:rFonts w:ascii="Segoe UI" w:hAnsi="Segoe UI" w:cs="Segoe UI"/>
-          <w:sz w:val="20"/>
-          <w:szCs w:val="20"/>
-        </w:rPr>
-        <w:t>:folderName : Truyền tên của folder (Tên bo mạch – id bo mạch)</w:t>
+      <w:proofErr w:type="gramStart"/>
+      <w:r>
+        <w:rPr>
+          <w:rFonts w:ascii="Segoe UI" w:hAnsi="Segoe UI" w:cs="Segoe UI"/>
+          <w:sz w:val="20"/>
+          <w:szCs w:val="20"/>
+        </w:rPr>
+        <w:t>:folderName</w:t>
+      </w:r>
+      <w:proofErr w:type="gramEnd"/>
+      <w:r>
+        <w:rPr>
+          <w:rFonts w:ascii="Segoe UI" w:hAnsi="Segoe UI" w:cs="Segoe UI"/>
+          <w:sz w:val="20"/>
+          <w:szCs w:val="20"/>
+        </w:rPr>
+        <w:t xml:space="preserve"> : Truyền tên của folder (Tên bo mạch – id bo mạch)</w:t>
       </w:r>
     </w:p>
     <w:p>
@@ -2901,13 +3042,23 @@
           <w:szCs w:val="20"/>
         </w:rPr>
       </w:pPr>
-      <w:r>
-        <w:rPr>
-          <w:rFonts w:ascii="Segoe UI" w:hAnsi="Segoe UI" w:cs="Segoe UI"/>
-          <w:sz w:val="20"/>
-          <w:szCs w:val="20"/>
-        </w:rPr>
-        <w:t>:fileName : Tên của IMG</w:t>
+      <w:proofErr w:type="gramStart"/>
+      <w:r>
+        <w:rPr>
+          <w:rFonts w:ascii="Segoe UI" w:hAnsi="Segoe UI" w:cs="Segoe UI"/>
+          <w:sz w:val="20"/>
+          <w:szCs w:val="20"/>
+        </w:rPr>
+        <w:t>:fileName</w:t>
+      </w:r>
+      <w:proofErr w:type="gramEnd"/>
+      <w:r>
+        <w:rPr>
+          <w:rFonts w:ascii="Segoe UI" w:hAnsi="Segoe UI" w:cs="Segoe UI"/>
+          <w:sz w:val="20"/>
+          <w:szCs w:val="20"/>
+        </w:rPr>
+        <w:t xml:space="preserve"> : Tên của IMG</w:t>
       </w:r>
     </w:p>
     <w:p>
@@ -2967,31 +3118,25 @@
           <w:sz w:val="20"/>
           <w:szCs w:val="20"/>
         </w:rPr>
-        <w:t>delete</w:t>
-      </w:r>
-      <w:r>
-        <w:rPr>
-          <w:rFonts w:ascii="Segoe UI" w:hAnsi="Segoe UI" w:cs="Segoe UI"/>
-          <w:sz w:val="20"/>
-          <w:szCs w:val="20"/>
-        </w:rPr>
-        <w:t>/</w:t>
-      </w:r>
-      <w:r>
-        <w:rPr>
-          <w:rFonts w:ascii="Segoe UI" w:hAnsi="Segoe UI" w:cs="Segoe UI"/>
-          <w:sz w:val="20"/>
-          <w:szCs w:val="20"/>
-        </w:rPr>
-        <w:t>file</w:t>
-      </w:r>
-      <w:r>
-        <w:rPr>
-          <w:rFonts w:ascii="Segoe UI" w:hAnsi="Segoe UI" w:cs="Segoe UI"/>
-          <w:sz w:val="20"/>
-          <w:szCs w:val="20"/>
-        </w:rPr>
-        <w:t>/:folderName/:path/:fileName</w:t>
+        <w:t>delete/file</w:t>
+      </w:r>
+      <w:proofErr w:type="gramStart"/>
+      <w:r>
+        <w:rPr>
+          <w:rFonts w:ascii="Segoe UI" w:hAnsi="Segoe UI" w:cs="Segoe UI"/>
+          <w:sz w:val="20"/>
+          <w:szCs w:val="20"/>
+        </w:rPr>
+        <w:t>/:folderName</w:t>
+      </w:r>
+      <w:proofErr w:type="gramEnd"/>
+      <w:r>
+        <w:rPr>
+          <w:rFonts w:ascii="Segoe UI" w:hAnsi="Segoe UI" w:cs="Segoe UI"/>
+          <w:sz w:val="20"/>
+          <w:szCs w:val="20"/>
+        </w:rPr>
+        <w:t>/:path/:fileName</w:t>
       </w:r>
       <w:r>
         <w:rPr>
@@ -3079,13 +3224,23 @@
           <w:szCs w:val="20"/>
         </w:rPr>
       </w:pPr>
-      <w:r>
-        <w:rPr>
-          <w:rFonts w:ascii="Segoe UI" w:hAnsi="Segoe UI" w:cs="Segoe UI"/>
-          <w:sz w:val="20"/>
-          <w:szCs w:val="20"/>
-        </w:rPr>
-        <w:t>:folderName : Truyền tên của folder (Tên bo mạch – id bo mạch)</w:t>
+      <w:proofErr w:type="gramStart"/>
+      <w:r>
+        <w:rPr>
+          <w:rFonts w:ascii="Segoe UI" w:hAnsi="Segoe UI" w:cs="Segoe UI"/>
+          <w:sz w:val="20"/>
+          <w:szCs w:val="20"/>
+        </w:rPr>
+        <w:t>:folderName</w:t>
+      </w:r>
+      <w:proofErr w:type="gramEnd"/>
+      <w:r>
+        <w:rPr>
+          <w:rFonts w:ascii="Segoe UI" w:hAnsi="Segoe UI" w:cs="Segoe UI"/>
+          <w:sz w:val="20"/>
+          <w:szCs w:val="20"/>
+        </w:rPr>
+        <w:t xml:space="preserve"> : Truyền tên của folder (Tên bo mạch – id bo mạch)</w:t>
       </w:r>
     </w:p>
     <w:p>
@@ -3102,13 +3257,23 @@
           <w:szCs w:val="20"/>
         </w:rPr>
       </w:pPr>
-      <w:r>
-        <w:rPr>
-          <w:rFonts w:ascii="Segoe UI" w:hAnsi="Segoe UI" w:cs="Segoe UI"/>
-          <w:sz w:val="20"/>
-          <w:szCs w:val="20"/>
-        </w:rPr>
-        <w:t xml:space="preserve">:path : Truyền thành phần folder download (img, </w:t>
+      <w:proofErr w:type="gramStart"/>
+      <w:r>
+        <w:rPr>
+          <w:rFonts w:ascii="Segoe UI" w:hAnsi="Segoe UI" w:cs="Segoe UI"/>
+          <w:sz w:val="20"/>
+          <w:szCs w:val="20"/>
+        </w:rPr>
+        <w:t>:path</w:t>
+      </w:r>
+      <w:proofErr w:type="gramEnd"/>
+      <w:r>
+        <w:rPr>
+          <w:rFonts w:ascii="Segoe UI" w:hAnsi="Segoe UI" w:cs="Segoe UI"/>
+          <w:sz w:val="20"/>
+          <w:szCs w:val="20"/>
+        </w:rPr>
+        <w:t xml:space="preserve"> : Truyền thành phần folder download (img, </w:t>
       </w:r>
       <w:r>
         <w:rPr>
@@ -3189,27 +3354,193 @@
           <w:szCs w:val="20"/>
         </w:rPr>
       </w:pPr>
-      <w:r>
-        <w:rPr>
-          <w:rFonts w:ascii="Segoe UI" w:hAnsi="Segoe UI" w:cs="Segoe UI"/>
-          <w:sz w:val="20"/>
-          <w:szCs w:val="20"/>
-        </w:rPr>
-        <w:t xml:space="preserve">:fileName : Tên của file muốn </w:t>
-      </w:r>
-      <w:r>
-        <w:rPr>
-          <w:rFonts w:ascii="Segoe UI" w:hAnsi="Segoe UI" w:cs="Segoe UI"/>
-          <w:sz w:val="20"/>
-          <w:szCs w:val="20"/>
-        </w:rPr>
-        <w:t>xóa</w:t>
+      <w:proofErr w:type="gramStart"/>
+      <w:r>
+        <w:rPr>
+          <w:rFonts w:ascii="Segoe UI" w:hAnsi="Segoe UI" w:cs="Segoe UI"/>
+          <w:sz w:val="20"/>
+          <w:szCs w:val="20"/>
+        </w:rPr>
+        <w:t>:fileName</w:t>
+      </w:r>
+      <w:proofErr w:type="gramEnd"/>
+      <w:r>
+        <w:rPr>
+          <w:rFonts w:ascii="Segoe UI" w:hAnsi="Segoe UI" w:cs="Segoe UI"/>
+          <w:sz w:val="20"/>
+          <w:szCs w:val="20"/>
+        </w:rPr>
+        <w:t xml:space="preserve"> : Tên của file muốn xóa</w:t>
+      </w:r>
+    </w:p>
+    <w:p>
+      <w:pPr>
+        <w:pStyle w:val="ListParagraph"/>
+        <w:numPr>
+          <w:ilvl w:val="0"/>
+          <w:numId w:val="3"/>
+        </w:numPr>
+        <w:rPr>
+          <w:rFonts w:ascii="Segoe UI" w:hAnsi="Segoe UI" w:cs="Segoe UI"/>
+          <w:b/>
+          <w:bCs/>
+          <w:color w:val="FF0000"/>
+        </w:rPr>
+      </w:pPr>
+      <w:r>
+        <w:rPr>
+          <w:rFonts w:ascii="Segoe UI" w:hAnsi="Segoe UI" w:cs="Segoe UI"/>
+          <w:b/>
+          <w:bCs/>
+          <w:color w:val="FF0000"/>
+        </w:rPr>
+        <w:t xml:space="preserve">API </w:t>
+      </w:r>
+      <w:r>
+        <w:rPr>
+          <w:rFonts w:ascii="Segoe UI" w:hAnsi="Segoe UI" w:cs="Segoe UI"/>
+          <w:b/>
+          <w:bCs/>
+          <w:color w:val="FF0000"/>
+        </w:rPr>
+        <w:t>download file RAR</w:t>
       </w:r>
     </w:p>
     <w:p>
       <w:pPr>
         <w:pStyle w:val="ListParagraph"/>
         <w:ind w:left="1080"/>
+        <w:rPr>
+          <w:rFonts w:ascii="Segoe UI" w:hAnsi="Segoe UI" w:cs="Segoe UI"/>
+          <w:sz w:val="20"/>
+          <w:szCs w:val="20"/>
+        </w:rPr>
+      </w:pPr>
+      <w:r>
+        <w:rPr>
+          <w:rFonts w:ascii="Segoe UI" w:hAnsi="Segoe UI" w:cs="Segoe UI"/>
+          <w:sz w:val="20"/>
+          <w:szCs w:val="20"/>
+        </w:rPr>
+        <w:t>URL: /show</w:t>
+      </w:r>
+      <w:r>
+        <w:rPr>
+          <w:rFonts w:ascii="Segoe UI" w:hAnsi="Segoe UI" w:cs="Segoe UI"/>
+          <w:sz w:val="20"/>
+          <w:szCs w:val="20"/>
+        </w:rPr>
+        <w:t>/download</w:t>
+      </w:r>
+      <w:r>
+        <w:rPr>
+          <w:rFonts w:ascii="Segoe UI" w:hAnsi="Segoe UI" w:cs="Segoe UI"/>
+          <w:sz w:val="20"/>
+          <w:szCs w:val="20"/>
+        </w:rPr>
+        <w:t>/rar</w:t>
+      </w:r>
+      <w:proofErr w:type="gramStart"/>
+      <w:r>
+        <w:rPr>
+          <w:rFonts w:ascii="Segoe UI" w:hAnsi="Segoe UI" w:cs="Segoe UI"/>
+          <w:sz w:val="20"/>
+          <w:szCs w:val="20"/>
+        </w:rPr>
+        <w:t>/:folderName</w:t>
+      </w:r>
+      <w:proofErr w:type="gramEnd"/>
+      <w:r>
+        <w:rPr>
+          <w:rFonts w:ascii="Segoe UI" w:hAnsi="Segoe UI" w:cs="Segoe UI"/>
+          <w:sz w:val="20"/>
+          <w:szCs w:val="20"/>
+        </w:rPr>
+        <w:tab/>
+      </w:r>
+      <w:r>
+        <w:rPr>
+          <w:rFonts w:ascii="Segoe UI" w:hAnsi="Segoe UI" w:cs="Segoe UI"/>
+          <w:sz w:val="20"/>
+          <w:szCs w:val="20"/>
+        </w:rPr>
+        <w:tab/>
+        <w:t>(GET)</w:t>
+      </w:r>
+    </w:p>
+    <w:p>
+      <w:pPr>
+        <w:pStyle w:val="ListParagraph"/>
+        <w:ind w:left="1080"/>
+        <w:rPr>
+          <w:rFonts w:ascii="Segoe UI" w:hAnsi="Segoe UI" w:cs="Segoe UI"/>
+          <w:sz w:val="20"/>
+          <w:szCs w:val="20"/>
+        </w:rPr>
+      </w:pPr>
+    </w:p>
+    <w:p>
+      <w:pPr>
+        <w:pStyle w:val="ListParagraph"/>
+        <w:ind w:left="1080"/>
+        <w:rPr>
+          <w:rFonts w:ascii="Segoe UI" w:hAnsi="Segoe UI" w:cs="Segoe UI"/>
+          <w:b/>
+          <w:bCs/>
+          <w:i/>
+          <w:iCs/>
+          <w:sz w:val="20"/>
+          <w:szCs w:val="20"/>
+        </w:rPr>
+      </w:pPr>
+      <w:r>
+        <w:rPr>
+          <w:rFonts w:ascii="Segoe UI" w:hAnsi="Segoe UI" w:cs="Segoe UI"/>
+          <w:b/>
+          <w:bCs/>
+          <w:i/>
+          <w:iCs/>
+          <w:sz w:val="20"/>
+          <w:szCs w:val="20"/>
+        </w:rPr>
+        <w:t>Giải thích:</w:t>
+      </w:r>
+    </w:p>
+    <w:p>
+      <w:pPr>
+        <w:pStyle w:val="ListParagraph"/>
+        <w:numPr>
+          <w:ilvl w:val="0"/>
+          <w:numId w:val="4"/>
+        </w:numPr>
+        <w:jc w:val="both"/>
+        <w:rPr>
+          <w:rFonts w:ascii="Segoe UI" w:hAnsi="Segoe UI" w:cs="Segoe UI"/>
+          <w:sz w:val="20"/>
+          <w:szCs w:val="20"/>
+        </w:rPr>
+      </w:pPr>
+      <w:proofErr w:type="gramStart"/>
+      <w:r>
+        <w:rPr>
+          <w:rFonts w:ascii="Segoe UI" w:hAnsi="Segoe UI" w:cs="Segoe UI"/>
+          <w:sz w:val="20"/>
+          <w:szCs w:val="20"/>
+        </w:rPr>
+        <w:t>:folderName</w:t>
+      </w:r>
+      <w:proofErr w:type="gramEnd"/>
+      <w:r>
+        <w:rPr>
+          <w:rFonts w:ascii="Segoe UI" w:hAnsi="Segoe UI" w:cs="Segoe UI"/>
+          <w:sz w:val="20"/>
+          <w:szCs w:val="20"/>
+        </w:rPr>
+        <w:t xml:space="preserve"> : Truyền tên của folder (Tên bo mạch – id bo mạch)</w:t>
+      </w:r>
+    </w:p>
+    <w:p>
+      <w:pPr>
         <w:rPr>
           <w:rFonts w:ascii="Segoe UI" w:hAnsi="Segoe UI" w:cs="Segoe UI"/>
           <w:b/>

</xml_diff>